<commit_message>
add analysis of treatment effects on child health outcomes
</commit_message>
<xml_diff>
--- a/manuscripts/Table S3 PRISMA Checklist.docx
+++ b/manuscripts/Table S3 PRISMA Checklist.docx
@@ -1,34 +1,18 @@
 
 <file path=word/document.xml><?xml version="1.0" encoding="utf-8"?>
-<w:document xmlns:wpc="http://schemas.microsoft.com/office/word/2010/wordprocessingCanvas" xmlns:cx="http://schemas.microsoft.com/office/drawing/2014/chartex" xmlns:cx1="http://schemas.microsoft.com/office/drawing/2015/9/8/chartex" xmlns:cx2="http://schemas.microsoft.com/office/drawing/2015/10/21/chartex" xmlns:cx3="http://schemas.microsoft.com/office/drawing/2016/5/9/chartex" xmlns:cx4="http://schemas.microsoft.com/office/drawing/2016/5/10/chartex" xmlns:cx5="http://schemas.microsoft.com/office/drawing/2016/5/11/chartex" xmlns:cx6="http://schemas.microsoft.com/office/drawing/2016/5/12/chartex" xmlns:cx7="http://schemas.microsoft.com/office/drawing/2016/5/13/chartex" xmlns:cx8="http://schemas.microsoft.com/office/drawing/2016/5/14/chartex" xmlns:mc="http://schemas.openxmlformats.org/markup-compatibility/2006" xmlns:aink="http://schemas.microsoft.com/office/drawing/2016/ink" xmlns:am3d="http://schemas.microsoft.com/office/drawing/2017/model3d" xmlns:o="urn:schemas-microsoft-com:office:office" xmlns:r="http://schemas.openxmlformats.org/officeDocument/2006/relationships" xmlns:m="http://schemas.openxmlformats.org/officeDocument/2006/math" xmlns:v="urn:schemas-microsoft-com:vml" xmlns:wp14="http://schemas.microsoft.com/office/word/2010/wordprocessingDrawing" xmlns:wp="http://schemas.openxmlformats.org/drawingml/2006/wordprocessingDrawing" xmlns:w10="urn:schemas-microsoft-com:office:word" xmlns:w="http://schemas.openxmlformats.org/wordprocessingml/2006/main" xmlns:w14="http://schemas.microsoft.com/office/word/2010/wordml" xmlns:w15="http://schemas.microsoft.com/office/word/2012/wordml" xmlns:w16cex="http://schemas.microsoft.com/office/word/2018/wordml/cex" xmlns:w16cid="http://schemas.microsoft.com/office/word/2016/wordml/cid" xmlns:w16="http://schemas.microsoft.com/office/word/2018/wordml" xmlns:w16sdtdh="http://schemas.microsoft.com/office/word/2020/wordml/sdtdatahash" xmlns:w16se="http://schemas.microsoft.com/office/word/2015/wordml/symex" xmlns:wpg="http://schemas.microsoft.com/office/word/2010/wordprocessingGroup" xmlns:wpi="http://schemas.microsoft.com/office/word/2010/wordprocessingInk" xmlns:wne="http://schemas.microsoft.com/office/word/2006/wordml" xmlns:wps="http://schemas.microsoft.com/office/word/2010/wordprocessingShape" mc:Ignorable="w14 w15 w16se w16cid w16 w16cex w16sdtdh wp14">
+<w:document xmlns:wpc="http://schemas.microsoft.com/office/word/2010/wordprocessingCanvas" xmlns:cx="http://schemas.microsoft.com/office/drawing/2014/chartex" xmlns:cx1="http://schemas.microsoft.com/office/drawing/2015/9/8/chartex" xmlns:cx2="http://schemas.microsoft.com/office/drawing/2015/10/21/chartex" xmlns:cx3="http://schemas.microsoft.com/office/drawing/2016/5/9/chartex" xmlns:cx4="http://schemas.microsoft.com/office/drawing/2016/5/10/chartex" xmlns:cx5="http://schemas.microsoft.com/office/drawing/2016/5/11/chartex" xmlns:cx6="http://schemas.microsoft.com/office/drawing/2016/5/12/chartex" xmlns:cx7="http://schemas.microsoft.com/office/drawing/2016/5/13/chartex" xmlns:cx8="http://schemas.microsoft.com/office/drawing/2016/5/14/chartex" xmlns:mc="http://schemas.openxmlformats.org/markup-compatibility/2006" xmlns:aink="http://schemas.microsoft.com/office/drawing/2016/ink" xmlns:am3d="http://schemas.microsoft.com/office/drawing/2017/model3d" xmlns:o="urn:schemas-microsoft-com:office:office" xmlns:oel="http://schemas.microsoft.com/office/2019/extlst" xmlns:r="http://schemas.openxmlformats.org/officeDocument/2006/relationships" xmlns:m="http://schemas.openxmlformats.org/officeDocument/2006/math" xmlns:v="urn:schemas-microsoft-com:vml" xmlns:wp14="http://schemas.microsoft.com/office/word/2010/wordprocessingDrawing" xmlns:wp="http://schemas.openxmlformats.org/drawingml/2006/wordprocessingDrawing" xmlns:w10="urn:schemas-microsoft-com:office:word" xmlns:w="http://schemas.openxmlformats.org/wordprocessingml/2006/main" xmlns:w14="http://schemas.microsoft.com/office/word/2010/wordml" xmlns:w15="http://schemas.microsoft.com/office/word/2012/wordml" xmlns:w16cex="http://schemas.microsoft.com/office/word/2018/wordml/cex" xmlns:w16cid="http://schemas.microsoft.com/office/word/2016/wordml/cid" xmlns:w16="http://schemas.microsoft.com/office/word/2018/wordml" xmlns:w16sdtdh="http://schemas.microsoft.com/office/word/2020/wordml/sdtdatahash" xmlns:w16se="http://schemas.microsoft.com/office/word/2015/wordml/symex" xmlns:wpg="http://schemas.microsoft.com/office/word/2010/wordprocessingGroup" xmlns:wpi="http://schemas.microsoft.com/office/word/2010/wordprocessingInk" xmlns:wne="http://schemas.microsoft.com/office/word/2006/wordml" xmlns:wps="http://schemas.microsoft.com/office/word/2010/wordprocessingShape" mc:Ignorable="w14 w15 w16se w16cid w16 w16cex w16sdtdh wp14">
   <w:body>
     <w:p>
       <w:pPr>
         <w:pStyle w:val="Heading1"/>
       </w:pPr>
       <w:bookmarkStart w:id="0" w:name="prisma-2020-main-checklist"/>
+      <w:bookmarkStart w:id="1" w:name="_Hlk109274650"/>
       <w:r>
         <w:t xml:space="preserve">Supplementary Table 3: </w:t>
       </w:r>
-      <w:commentRangeStart w:id="1"/>
       <w:r>
-        <w:t>PRISMA</w:t>
-      </w:r>
-      <w:r>
-        <w:t xml:space="preserve"> </w:t>
-      </w:r>
-      <w:commentRangeEnd w:id="1"/>
-      <w:r>
-        <w:rPr>
-          <w:rStyle w:val="CommentReference"/>
-          <w:rFonts w:asciiTheme="minorHAnsi" w:eastAsiaTheme="minorHAnsi" w:hAnsiTheme="minorHAnsi" w:cstheme="minorBidi"/>
-          <w:b w:val="0"/>
-          <w:bCs w:val="0"/>
-        </w:rPr>
-        <w:commentReference w:id="1"/>
-      </w:r>
-      <w:r>
-        <w:t>Checklist</w:t>
+        <w:t>PRISMA Checklist</w:t>
       </w:r>
     </w:p>
     <w:tbl>
@@ -38,10 +22,10 @@
         <w:tblLook w:val="0420" w:firstRow="1" w:lastRow="0" w:firstColumn="0" w:lastColumn="0" w:noHBand="0" w:noVBand="1"/>
       </w:tblPr>
       <w:tblGrid>
-        <w:gridCol w:w="2560"/>
+        <w:gridCol w:w="2357"/>
         <w:gridCol w:w="542"/>
-        <w:gridCol w:w="8165"/>
-        <w:gridCol w:w="1673"/>
+        <w:gridCol w:w="6437"/>
+        <w:gridCol w:w="3604"/>
       </w:tblGrid>
       <w:tr>
         <w:trPr>
@@ -588,16 +572,7 @@
                 <w:sz w:val="18"/>
                 <w:szCs w:val="18"/>
               </w:rPr>
-              <w:t xml:space="preserve">See the PRISMA </w:t>
-            </w:r>
-            <w:r>
-              <w:rPr>
-                <w:rFonts w:ascii="DejaVu Sans" w:eastAsia="DejaVu Sans" w:hAnsi="DejaVu Sans" w:cs="DejaVu Sans"/>
-                <w:color w:val="000000"/>
-                <w:sz w:val="18"/>
-                <w:szCs w:val="18"/>
-              </w:rPr>
-              <w:t>for Abstracts checklist</w:t>
+              <w:t>See the PRISMA for Abstracts checklist</w:t>
             </w:r>
             <w:r>
               <w:rPr>
@@ -847,7 +822,34 @@
                 <w:sz w:val="18"/>
                 <w:szCs w:val="18"/>
               </w:rPr>
-              <w:t>Line XX-ZZ</w:t>
+              <w:t xml:space="preserve">Line </w:t>
+            </w:r>
+            <w:r>
+              <w:rPr>
+                <w:rFonts w:ascii="DejaVu Sans" w:eastAsia="DejaVu Sans" w:hAnsi="DejaVu Sans" w:cs="DejaVu Sans"/>
+                <w:color w:val="000000"/>
+                <w:sz w:val="18"/>
+                <w:szCs w:val="18"/>
+              </w:rPr>
+              <w:t>101</w:t>
+            </w:r>
+            <w:r>
+              <w:rPr>
+                <w:rFonts w:ascii="DejaVu Sans" w:eastAsia="DejaVu Sans" w:hAnsi="DejaVu Sans" w:cs="DejaVu Sans"/>
+                <w:color w:val="000000"/>
+                <w:sz w:val="18"/>
+                <w:szCs w:val="18"/>
+              </w:rPr>
+              <w:t>-</w:t>
+            </w:r>
+            <w:r>
+              <w:rPr>
+                <w:rFonts w:ascii="DejaVu Sans" w:eastAsia="DejaVu Sans" w:hAnsi="DejaVu Sans" w:cs="DejaVu Sans"/>
+                <w:color w:val="000000"/>
+                <w:sz w:val="18"/>
+                <w:szCs w:val="18"/>
+              </w:rPr>
+              <w:t>112</w:t>
             </w:r>
           </w:p>
         </w:tc>
@@ -970,7 +972,34 @@
                 <w:sz w:val="18"/>
                 <w:szCs w:val="18"/>
               </w:rPr>
-              <w:t>Line XX-ZZ</w:t>
+              <w:t xml:space="preserve">Line </w:t>
+            </w:r>
+            <w:r>
+              <w:rPr>
+                <w:rFonts w:ascii="DejaVu Sans" w:eastAsia="DejaVu Sans" w:hAnsi="DejaVu Sans" w:cs="DejaVu Sans"/>
+                <w:color w:val="000000"/>
+                <w:sz w:val="18"/>
+                <w:szCs w:val="18"/>
+              </w:rPr>
+              <w:t>116</w:t>
+            </w:r>
+            <w:r>
+              <w:rPr>
+                <w:rFonts w:ascii="DejaVu Sans" w:eastAsia="DejaVu Sans" w:hAnsi="DejaVu Sans" w:cs="DejaVu Sans"/>
+                <w:color w:val="000000"/>
+                <w:sz w:val="18"/>
+                <w:szCs w:val="18"/>
+              </w:rPr>
+              <w:t>-</w:t>
+            </w:r>
+            <w:r>
+              <w:rPr>
+                <w:rFonts w:ascii="DejaVu Sans" w:eastAsia="DejaVu Sans" w:hAnsi="DejaVu Sans" w:cs="DejaVu Sans"/>
+                <w:color w:val="000000"/>
+                <w:sz w:val="18"/>
+                <w:szCs w:val="18"/>
+              </w:rPr>
+              <w:t>119</w:t>
             </w:r>
           </w:p>
         </w:tc>
@@ -1189,7 +1218,34 @@
                 <w:sz w:val="18"/>
                 <w:szCs w:val="18"/>
               </w:rPr>
-              <w:t>Line XX-ZZ</w:t>
+              <w:t xml:space="preserve">Line </w:t>
+            </w:r>
+            <w:r>
+              <w:rPr>
+                <w:rFonts w:ascii="DejaVu Sans" w:eastAsia="DejaVu Sans" w:hAnsi="DejaVu Sans" w:cs="DejaVu Sans"/>
+                <w:color w:val="000000"/>
+                <w:sz w:val="18"/>
+                <w:szCs w:val="18"/>
+              </w:rPr>
+              <w:t>123</w:t>
+            </w:r>
+            <w:r>
+              <w:rPr>
+                <w:rFonts w:ascii="DejaVu Sans" w:eastAsia="DejaVu Sans" w:hAnsi="DejaVu Sans" w:cs="DejaVu Sans"/>
+                <w:color w:val="000000"/>
+                <w:sz w:val="18"/>
+                <w:szCs w:val="18"/>
+              </w:rPr>
+              <w:t>-</w:t>
+            </w:r>
+            <w:r>
+              <w:rPr>
+                <w:rFonts w:ascii="DejaVu Sans" w:eastAsia="DejaVu Sans" w:hAnsi="DejaVu Sans" w:cs="DejaVu Sans"/>
+                <w:color w:val="000000"/>
+                <w:sz w:val="18"/>
+                <w:szCs w:val="18"/>
+              </w:rPr>
+              <w:t>133</w:t>
             </w:r>
           </w:p>
         </w:tc>
@@ -1281,7 +1337,27 @@
                 <w:sz w:val="18"/>
                 <w:szCs w:val="18"/>
               </w:rPr>
-              <w:t>Specify all databases, registers, websites, organisations, reference lists and other sources searched or consulted to identify studies. Specify the date when each source was last searched or consulted.</w:t>
+              <w:t xml:space="preserve">Specify all databases, registers, websites, </w:t>
+            </w:r>
+            <w:proofErr w:type="spellStart"/>
+            <w:r>
+              <w:rPr>
+                <w:rFonts w:ascii="DejaVu Sans" w:eastAsia="DejaVu Sans" w:hAnsi="DejaVu Sans" w:cs="DejaVu Sans"/>
+                <w:color w:val="000000"/>
+                <w:sz w:val="18"/>
+                <w:szCs w:val="18"/>
+              </w:rPr>
+              <w:t>organisations</w:t>
+            </w:r>
+            <w:proofErr w:type="spellEnd"/>
+            <w:r>
+              <w:rPr>
+                <w:rFonts w:ascii="DejaVu Sans" w:eastAsia="DejaVu Sans" w:hAnsi="DejaVu Sans" w:cs="DejaVu Sans"/>
+                <w:color w:val="000000"/>
+                <w:sz w:val="18"/>
+                <w:szCs w:val="18"/>
+              </w:rPr>
+              <w:t>, reference lists and other sources searched or consulted to identify studies. Specify the date when each source was last searched or consulted.</w:t>
             </w:r>
           </w:p>
         </w:tc>
@@ -1304,16 +1380,65 @@
               <w:spacing w:before="100" w:after="100"/>
               <w:ind w:left="100" w:right="100"/>
               <w:jc w:val="center"/>
-            </w:pPr>
-            <w:r>
-              <w:rPr>
-                <w:rFonts w:ascii="DejaVu Sans" w:eastAsia="DejaVu Sans" w:hAnsi="DejaVu Sans" w:cs="DejaVu Sans"/>
-                <w:color w:val="000000"/>
-                <w:sz w:val="18"/>
-                <w:szCs w:val="18"/>
-              </w:rPr>
-              <w:t>Line XX-ZZ</w:t>
-            </w:r>
+              <w:rPr>
+                <w:rFonts w:ascii="DejaVu Sans" w:eastAsia="DejaVu Sans" w:hAnsi="DejaVu Sans" w:cs="DejaVu Sans"/>
+                <w:color w:val="000000"/>
+                <w:sz w:val="18"/>
+                <w:szCs w:val="18"/>
+              </w:rPr>
+            </w:pPr>
+            <w:r>
+              <w:rPr>
+                <w:rFonts w:ascii="DejaVu Sans" w:eastAsia="DejaVu Sans" w:hAnsi="DejaVu Sans" w:cs="DejaVu Sans"/>
+                <w:color w:val="000000"/>
+                <w:sz w:val="18"/>
+                <w:szCs w:val="18"/>
+              </w:rPr>
+              <w:t xml:space="preserve">Line </w:t>
+            </w:r>
+            <w:r>
+              <w:rPr>
+                <w:rFonts w:ascii="DejaVu Sans" w:eastAsia="DejaVu Sans" w:hAnsi="DejaVu Sans" w:cs="DejaVu Sans"/>
+                <w:color w:val="000000"/>
+                <w:sz w:val="18"/>
+                <w:szCs w:val="18"/>
+              </w:rPr>
+              <w:t>122</w:t>
+            </w:r>
+            <w:r>
+              <w:rPr>
+                <w:rFonts w:ascii="DejaVu Sans" w:eastAsia="DejaVu Sans" w:hAnsi="DejaVu Sans" w:cs="DejaVu Sans"/>
+                <w:color w:val="000000"/>
+                <w:sz w:val="18"/>
+                <w:szCs w:val="18"/>
+              </w:rPr>
+              <w:t>-</w:t>
+            </w:r>
+            <w:r>
+              <w:rPr>
+                <w:rFonts w:ascii="DejaVu Sans" w:eastAsia="DejaVu Sans" w:hAnsi="DejaVu Sans" w:cs="DejaVu Sans"/>
+                <w:color w:val="000000"/>
+                <w:sz w:val="18"/>
+                <w:szCs w:val="18"/>
+              </w:rPr>
+              <w:t>123</w:t>
+            </w:r>
+            <w:r>
+              <w:rPr>
+                <w:rFonts w:ascii="DejaVu Sans" w:eastAsia="DejaVu Sans" w:hAnsi="DejaVu Sans" w:cs="DejaVu Sans"/>
+                <w:color w:val="000000"/>
+                <w:sz w:val="18"/>
+                <w:szCs w:val="18"/>
+              </w:rPr>
+              <w:t>, Fig. S1</w:t>
+            </w:r>
+          </w:p>
+          <w:p>
+            <w:pPr>
+              <w:spacing w:before="100" w:after="100"/>
+              <w:ind w:left="100" w:right="100"/>
+              <w:jc w:val="center"/>
+            </w:pPr>
           </w:p>
         </w:tc>
       </w:tr>
@@ -1404,7 +1529,27 @@
                 <w:sz w:val="18"/>
                 <w:szCs w:val="18"/>
               </w:rPr>
-              <w:t>Present the full search strategies for all databases, registers and websites, including any filters and limits used.</w:t>
+              <w:t xml:space="preserve">Present the full search strategies for all databases, </w:t>
+            </w:r>
+            <w:proofErr w:type="gramStart"/>
+            <w:r>
+              <w:rPr>
+                <w:rFonts w:ascii="DejaVu Sans" w:eastAsia="DejaVu Sans" w:hAnsi="DejaVu Sans" w:cs="DejaVu Sans"/>
+                <w:color w:val="000000"/>
+                <w:sz w:val="18"/>
+                <w:szCs w:val="18"/>
+              </w:rPr>
+              <w:t>registers</w:t>
+            </w:r>
+            <w:proofErr w:type="gramEnd"/>
+            <w:r>
+              <w:rPr>
+                <w:rFonts w:ascii="DejaVu Sans" w:eastAsia="DejaVu Sans" w:hAnsi="DejaVu Sans" w:cs="DejaVu Sans"/>
+                <w:color w:val="000000"/>
+                <w:sz w:val="18"/>
+                <w:szCs w:val="18"/>
+              </w:rPr>
+              <w:t xml:space="preserve"> and websites, including any filters and limits used.</w:t>
             </w:r>
           </w:p>
         </w:tc>
@@ -1435,7 +1580,7 @@
                 <w:sz w:val="18"/>
                 <w:szCs w:val="18"/>
               </w:rPr>
-              <w:t>Line XX-ZZ</w:t>
+              <w:t>Tables S1-S2</w:t>
             </w:r>
           </w:p>
         </w:tc>
@@ -1558,7 +1703,34 @@
                 <w:sz w:val="18"/>
                 <w:szCs w:val="18"/>
               </w:rPr>
-              <w:t>Line XX-ZZ</w:t>
+              <w:t xml:space="preserve">Line </w:t>
+            </w:r>
+            <w:r>
+              <w:rPr>
+                <w:rFonts w:ascii="DejaVu Sans" w:eastAsia="DejaVu Sans" w:hAnsi="DejaVu Sans" w:cs="DejaVu Sans"/>
+                <w:color w:val="000000"/>
+                <w:sz w:val="18"/>
+                <w:szCs w:val="18"/>
+              </w:rPr>
+              <w:t>130</w:t>
+            </w:r>
+            <w:r>
+              <w:rPr>
+                <w:rFonts w:ascii="DejaVu Sans" w:eastAsia="DejaVu Sans" w:hAnsi="DejaVu Sans" w:cs="DejaVu Sans"/>
+                <w:color w:val="000000"/>
+                <w:sz w:val="18"/>
+                <w:szCs w:val="18"/>
+              </w:rPr>
+              <w:t>-</w:t>
+            </w:r>
+            <w:r>
+              <w:rPr>
+                <w:rFonts w:ascii="DejaVu Sans" w:eastAsia="DejaVu Sans" w:hAnsi="DejaVu Sans" w:cs="DejaVu Sans"/>
+                <w:color w:val="000000"/>
+                <w:sz w:val="18"/>
+                <w:szCs w:val="18"/>
+              </w:rPr>
+              <w:t>133</w:t>
             </w:r>
           </w:p>
         </w:tc>
@@ -1682,7 +1854,34 @@
                 <w:sz w:val="18"/>
                 <w:szCs w:val="18"/>
               </w:rPr>
-              <w:t>Line XX-ZZ</w:t>
+              <w:t xml:space="preserve">Line </w:t>
+            </w:r>
+            <w:r>
+              <w:rPr>
+                <w:rFonts w:ascii="DejaVu Sans" w:eastAsia="DejaVu Sans" w:hAnsi="DejaVu Sans" w:cs="DejaVu Sans"/>
+                <w:color w:val="000000"/>
+                <w:sz w:val="18"/>
+                <w:szCs w:val="18"/>
+              </w:rPr>
+              <w:t>135</w:t>
+            </w:r>
+            <w:r>
+              <w:rPr>
+                <w:rFonts w:ascii="DejaVu Sans" w:eastAsia="DejaVu Sans" w:hAnsi="DejaVu Sans" w:cs="DejaVu Sans"/>
+                <w:color w:val="000000"/>
+                <w:sz w:val="18"/>
+                <w:szCs w:val="18"/>
+              </w:rPr>
+              <w:t>-</w:t>
+            </w:r>
+            <w:r>
+              <w:rPr>
+                <w:rFonts w:ascii="DejaVu Sans" w:eastAsia="DejaVu Sans" w:hAnsi="DejaVu Sans" w:cs="DejaVu Sans"/>
+                <w:color w:val="000000"/>
+                <w:sz w:val="18"/>
+                <w:szCs w:val="18"/>
+              </w:rPr>
+              <w:t>138</w:t>
             </w:r>
           </w:p>
         </w:tc>
@@ -1774,7 +1973,27 @@
                 <w:sz w:val="18"/>
                 <w:szCs w:val="18"/>
               </w:rPr>
-              <w:t>List and define all outcomes for which data were sought. Specify whether all results that were compatible with each outcome domain in each study were sought (e.g. for all measures, time points, analyses), and if not, the methods used to decide which results to collect.</w:t>
+              <w:t>List and define all outcomes for which data were sought. Specify whether all results that were compatible with each outcome domain in each study were sought (</w:t>
+            </w:r>
+            <w:proofErr w:type="gramStart"/>
+            <w:r>
+              <w:rPr>
+                <w:rFonts w:ascii="DejaVu Sans" w:eastAsia="DejaVu Sans" w:hAnsi="DejaVu Sans" w:cs="DejaVu Sans"/>
+                <w:color w:val="000000"/>
+                <w:sz w:val="18"/>
+                <w:szCs w:val="18"/>
+              </w:rPr>
+              <w:t>e.g.</w:t>
+            </w:r>
+            <w:proofErr w:type="gramEnd"/>
+            <w:r>
+              <w:rPr>
+                <w:rFonts w:ascii="DejaVu Sans" w:eastAsia="DejaVu Sans" w:hAnsi="DejaVu Sans" w:cs="DejaVu Sans"/>
+                <w:color w:val="000000"/>
+                <w:sz w:val="18"/>
+                <w:szCs w:val="18"/>
+              </w:rPr>
+              <w:t xml:space="preserve"> for all measures, time points, analyses), and if not, the methods used to decide which results to collect.</w:t>
             </w:r>
           </w:p>
         </w:tc>
@@ -1805,7 +2024,34 @@
                 <w:sz w:val="18"/>
                 <w:szCs w:val="18"/>
               </w:rPr>
-              <w:t>Line XX-ZZ</w:t>
+              <w:t xml:space="preserve">Line </w:t>
+            </w:r>
+            <w:r>
+              <w:rPr>
+                <w:rFonts w:ascii="DejaVu Sans" w:eastAsia="DejaVu Sans" w:hAnsi="DejaVu Sans" w:cs="DejaVu Sans"/>
+                <w:color w:val="000000"/>
+                <w:sz w:val="18"/>
+                <w:szCs w:val="18"/>
+              </w:rPr>
+              <w:t>135</w:t>
+            </w:r>
+            <w:r>
+              <w:rPr>
+                <w:rFonts w:ascii="DejaVu Sans" w:eastAsia="DejaVu Sans" w:hAnsi="DejaVu Sans" w:cs="DejaVu Sans"/>
+                <w:color w:val="000000"/>
+                <w:sz w:val="18"/>
+                <w:szCs w:val="18"/>
+              </w:rPr>
+              <w:t>-</w:t>
+            </w:r>
+            <w:r>
+              <w:rPr>
+                <w:rFonts w:ascii="DejaVu Sans" w:eastAsia="DejaVu Sans" w:hAnsi="DejaVu Sans" w:cs="DejaVu Sans"/>
+                <w:color w:val="000000"/>
+                <w:sz w:val="18"/>
+                <w:szCs w:val="18"/>
+              </w:rPr>
+              <w:t>151</w:t>
             </w:r>
           </w:p>
         </w:tc>
@@ -1887,7 +2133,27 @@
                 <w:sz w:val="18"/>
                 <w:szCs w:val="18"/>
               </w:rPr>
-              <w:t>List and define all other variables for which data were sought (e.g. participant and intervention characteristics, funding sources). Describe any assumptions made about any missing or unclear information.</w:t>
+              <w:t>List and define all other variables for which data were sought (</w:t>
+            </w:r>
+            <w:proofErr w:type="gramStart"/>
+            <w:r>
+              <w:rPr>
+                <w:rFonts w:ascii="DejaVu Sans" w:eastAsia="DejaVu Sans" w:hAnsi="DejaVu Sans" w:cs="DejaVu Sans"/>
+                <w:color w:val="000000"/>
+                <w:sz w:val="18"/>
+                <w:szCs w:val="18"/>
+              </w:rPr>
+              <w:t>e.g.</w:t>
+            </w:r>
+            <w:proofErr w:type="gramEnd"/>
+            <w:r>
+              <w:rPr>
+                <w:rFonts w:ascii="DejaVu Sans" w:eastAsia="DejaVu Sans" w:hAnsi="DejaVu Sans" w:cs="DejaVu Sans"/>
+                <w:color w:val="000000"/>
+                <w:sz w:val="18"/>
+                <w:szCs w:val="18"/>
+              </w:rPr>
+              <w:t xml:space="preserve"> participant and intervention characteristics, funding sources). Describe any assumptions made about any missing or unclear information.</w:t>
             </w:r>
           </w:p>
         </w:tc>
@@ -1918,7 +2184,34 @@
                 <w:sz w:val="18"/>
                 <w:szCs w:val="18"/>
               </w:rPr>
-              <w:t>Line XX-ZZ</w:t>
+              <w:t xml:space="preserve">Line </w:t>
+            </w:r>
+            <w:r>
+              <w:rPr>
+                <w:rFonts w:ascii="DejaVu Sans" w:eastAsia="DejaVu Sans" w:hAnsi="DejaVu Sans" w:cs="DejaVu Sans"/>
+                <w:color w:val="000000"/>
+                <w:sz w:val="18"/>
+                <w:szCs w:val="18"/>
+              </w:rPr>
+              <w:t>135</w:t>
+            </w:r>
+            <w:r>
+              <w:rPr>
+                <w:rFonts w:ascii="DejaVu Sans" w:eastAsia="DejaVu Sans" w:hAnsi="DejaVu Sans" w:cs="DejaVu Sans"/>
+                <w:color w:val="000000"/>
+                <w:sz w:val="18"/>
+                <w:szCs w:val="18"/>
+              </w:rPr>
+              <w:t>-</w:t>
+            </w:r>
+            <w:r>
+              <w:rPr>
+                <w:rFonts w:ascii="DejaVu Sans" w:eastAsia="DejaVu Sans" w:hAnsi="DejaVu Sans" w:cs="DejaVu Sans"/>
+                <w:color w:val="000000"/>
+                <w:sz w:val="18"/>
+                <w:szCs w:val="18"/>
+              </w:rPr>
+              <w:t>151</w:t>
             </w:r>
           </w:p>
         </w:tc>
@@ -2041,7 +2334,34 @@
                 <w:sz w:val="18"/>
                 <w:szCs w:val="18"/>
               </w:rPr>
-              <w:t>Line XX-ZZ</w:t>
+              <w:t xml:space="preserve">Line </w:t>
+            </w:r>
+            <w:r>
+              <w:rPr>
+                <w:rFonts w:ascii="DejaVu Sans" w:eastAsia="DejaVu Sans" w:hAnsi="DejaVu Sans" w:cs="DejaVu Sans"/>
+                <w:color w:val="000000"/>
+                <w:sz w:val="18"/>
+                <w:szCs w:val="18"/>
+              </w:rPr>
+              <w:t>132</w:t>
+            </w:r>
+            <w:r>
+              <w:rPr>
+                <w:rFonts w:ascii="DejaVu Sans" w:eastAsia="DejaVu Sans" w:hAnsi="DejaVu Sans" w:cs="DejaVu Sans"/>
+                <w:color w:val="000000"/>
+                <w:sz w:val="18"/>
+                <w:szCs w:val="18"/>
+              </w:rPr>
+              <w:t>-</w:t>
+            </w:r>
+            <w:r>
+              <w:rPr>
+                <w:rFonts w:ascii="DejaVu Sans" w:eastAsia="DejaVu Sans" w:hAnsi="DejaVu Sans" w:cs="DejaVu Sans"/>
+                <w:color w:val="000000"/>
+                <w:sz w:val="18"/>
+                <w:szCs w:val="18"/>
+              </w:rPr>
+              <w:t>133</w:t>
             </w:r>
           </w:p>
         </w:tc>
@@ -2133,7 +2453,27 @@
                 <w:sz w:val="18"/>
                 <w:szCs w:val="18"/>
               </w:rPr>
-              <w:t>Specify for each outcome the effect measure(s) (e.g. risk ratio, mean difference) used in the synthesis or presentation of results.</w:t>
+              <w:t>Specify for each outcome the effect measure(s) (</w:t>
+            </w:r>
+            <w:proofErr w:type="gramStart"/>
+            <w:r>
+              <w:rPr>
+                <w:rFonts w:ascii="DejaVu Sans" w:eastAsia="DejaVu Sans" w:hAnsi="DejaVu Sans" w:cs="DejaVu Sans"/>
+                <w:color w:val="000000"/>
+                <w:sz w:val="18"/>
+                <w:szCs w:val="18"/>
+              </w:rPr>
+              <w:t>e.g.</w:t>
+            </w:r>
+            <w:proofErr w:type="gramEnd"/>
+            <w:r>
+              <w:rPr>
+                <w:rFonts w:ascii="DejaVu Sans" w:eastAsia="DejaVu Sans" w:hAnsi="DejaVu Sans" w:cs="DejaVu Sans"/>
+                <w:color w:val="000000"/>
+                <w:sz w:val="18"/>
+                <w:szCs w:val="18"/>
+              </w:rPr>
+              <w:t xml:space="preserve"> risk ratio, mean difference) used in the synthesis or presentation of results.</w:t>
             </w:r>
           </w:p>
         </w:tc>
@@ -2164,7 +2504,34 @@
                 <w:sz w:val="18"/>
                 <w:szCs w:val="18"/>
               </w:rPr>
-              <w:t>Line XX-ZZ</w:t>
+              <w:t xml:space="preserve">Line </w:t>
+            </w:r>
+            <w:r>
+              <w:rPr>
+                <w:rFonts w:ascii="DejaVu Sans" w:eastAsia="DejaVu Sans" w:hAnsi="DejaVu Sans" w:cs="DejaVu Sans"/>
+                <w:color w:val="000000"/>
+                <w:sz w:val="18"/>
+                <w:szCs w:val="18"/>
+              </w:rPr>
+              <w:t>152</w:t>
+            </w:r>
+            <w:r>
+              <w:rPr>
+                <w:rFonts w:ascii="DejaVu Sans" w:eastAsia="DejaVu Sans" w:hAnsi="DejaVu Sans" w:cs="DejaVu Sans"/>
+                <w:color w:val="000000"/>
+                <w:sz w:val="18"/>
+                <w:szCs w:val="18"/>
+              </w:rPr>
+              <w:t>-</w:t>
+            </w:r>
+            <w:r>
+              <w:rPr>
+                <w:rFonts w:ascii="DejaVu Sans" w:eastAsia="DejaVu Sans" w:hAnsi="DejaVu Sans" w:cs="DejaVu Sans"/>
+                <w:color w:val="000000"/>
+                <w:sz w:val="18"/>
+                <w:szCs w:val="18"/>
+              </w:rPr>
+              <w:t>203</w:t>
             </w:r>
           </w:p>
         </w:tc>
@@ -2256,7 +2623,27 @@
                 <w:sz w:val="18"/>
                 <w:szCs w:val="18"/>
               </w:rPr>
-              <w:t>Describe the processes used to decide which studies were eligible for each synthesis (e.g. tabulating the study intervention characteristics and comparing against the planned groups for each synthesis (item 5)).</w:t>
+              <w:t>Describe the processes used to decide which studies were eligible for each synthesis (</w:t>
+            </w:r>
+            <w:proofErr w:type="gramStart"/>
+            <w:r>
+              <w:rPr>
+                <w:rFonts w:ascii="DejaVu Sans" w:eastAsia="DejaVu Sans" w:hAnsi="DejaVu Sans" w:cs="DejaVu Sans"/>
+                <w:color w:val="000000"/>
+                <w:sz w:val="18"/>
+                <w:szCs w:val="18"/>
+              </w:rPr>
+              <w:t>e.g.</w:t>
+            </w:r>
+            <w:proofErr w:type="gramEnd"/>
+            <w:r>
+              <w:rPr>
+                <w:rFonts w:ascii="DejaVu Sans" w:eastAsia="DejaVu Sans" w:hAnsi="DejaVu Sans" w:cs="DejaVu Sans"/>
+                <w:color w:val="000000"/>
+                <w:sz w:val="18"/>
+                <w:szCs w:val="18"/>
+              </w:rPr>
+              <w:t xml:space="preserve"> tabulating the study intervention characteristics and comparing against the planned groups for each synthesis (item 5)).</w:t>
             </w:r>
           </w:p>
         </w:tc>
@@ -2287,7 +2674,43 @@
                 <w:sz w:val="18"/>
                 <w:szCs w:val="18"/>
               </w:rPr>
-              <w:t>Line XX-ZZ</w:t>
+              <w:t xml:space="preserve">Line </w:t>
+            </w:r>
+            <w:r>
+              <w:rPr>
+                <w:rFonts w:ascii="DejaVu Sans" w:eastAsia="DejaVu Sans" w:hAnsi="DejaVu Sans" w:cs="DejaVu Sans"/>
+                <w:color w:val="000000"/>
+                <w:sz w:val="18"/>
+                <w:szCs w:val="18"/>
+              </w:rPr>
+              <w:t>1</w:t>
+            </w:r>
+            <w:r>
+              <w:rPr>
+                <w:rFonts w:ascii="DejaVu Sans" w:eastAsia="DejaVu Sans" w:hAnsi="DejaVu Sans" w:cs="DejaVu Sans"/>
+                <w:color w:val="000000"/>
+                <w:sz w:val="18"/>
+                <w:szCs w:val="18"/>
+              </w:rPr>
+              <w:t>39</w:t>
+            </w:r>
+            <w:r>
+              <w:rPr>
+                <w:rFonts w:ascii="DejaVu Sans" w:eastAsia="DejaVu Sans" w:hAnsi="DejaVu Sans" w:cs="DejaVu Sans"/>
+                <w:color w:val="000000"/>
+                <w:sz w:val="18"/>
+                <w:szCs w:val="18"/>
+              </w:rPr>
+              <w:t>-</w:t>
+            </w:r>
+            <w:r>
+              <w:rPr>
+                <w:rFonts w:ascii="DejaVu Sans" w:eastAsia="DejaVu Sans" w:hAnsi="DejaVu Sans" w:cs="DejaVu Sans"/>
+                <w:color w:val="000000"/>
+                <w:sz w:val="18"/>
+                <w:szCs w:val="18"/>
+              </w:rPr>
+              <w:t>151</w:t>
             </w:r>
           </w:p>
         </w:tc>
@@ -2401,7 +2824,34 @@
                 <w:sz w:val="18"/>
                 <w:szCs w:val="18"/>
               </w:rPr>
-              <w:t>Line XX-ZZ</w:t>
+              <w:t xml:space="preserve">Line </w:t>
+            </w:r>
+            <w:r>
+              <w:rPr>
+                <w:rFonts w:ascii="DejaVu Sans" w:eastAsia="DejaVu Sans" w:hAnsi="DejaVu Sans" w:cs="DejaVu Sans"/>
+                <w:color w:val="000000"/>
+                <w:sz w:val="18"/>
+                <w:szCs w:val="18"/>
+              </w:rPr>
+              <w:t>139</w:t>
+            </w:r>
+            <w:r>
+              <w:rPr>
+                <w:rFonts w:ascii="DejaVu Sans" w:eastAsia="DejaVu Sans" w:hAnsi="DejaVu Sans" w:cs="DejaVu Sans"/>
+                <w:color w:val="000000"/>
+                <w:sz w:val="18"/>
+                <w:szCs w:val="18"/>
+              </w:rPr>
+              <w:t>-</w:t>
+            </w:r>
+            <w:r>
+              <w:rPr>
+                <w:rFonts w:ascii="DejaVu Sans" w:eastAsia="DejaVu Sans" w:hAnsi="DejaVu Sans" w:cs="DejaVu Sans"/>
+                <w:color w:val="000000"/>
+                <w:sz w:val="18"/>
+                <w:szCs w:val="18"/>
+              </w:rPr>
+              <w:t>173</w:t>
             </w:r>
           </w:p>
         </w:tc>
@@ -2515,7 +2965,7 @@
                 <w:sz w:val="18"/>
                 <w:szCs w:val="18"/>
               </w:rPr>
-              <w:t>Line XX-ZZ</w:t>
+              <w:t>Figure captions</w:t>
             </w:r>
           </w:p>
         </w:tc>
@@ -2629,7 +3079,34 @@
                 <w:sz w:val="18"/>
                 <w:szCs w:val="18"/>
               </w:rPr>
-              <w:t>Line XX-ZZ</w:t>
+              <w:t xml:space="preserve">Line </w:t>
+            </w:r>
+            <w:r>
+              <w:rPr>
+                <w:rFonts w:ascii="DejaVu Sans" w:eastAsia="DejaVu Sans" w:hAnsi="DejaVu Sans" w:cs="DejaVu Sans"/>
+                <w:color w:val="000000"/>
+                <w:sz w:val="18"/>
+                <w:szCs w:val="18"/>
+              </w:rPr>
+              <w:t>161</w:t>
+            </w:r>
+            <w:r>
+              <w:rPr>
+                <w:rFonts w:ascii="DejaVu Sans" w:eastAsia="DejaVu Sans" w:hAnsi="DejaVu Sans" w:cs="DejaVu Sans"/>
+                <w:color w:val="000000"/>
+                <w:sz w:val="18"/>
+                <w:szCs w:val="18"/>
+              </w:rPr>
+              <w:t>-</w:t>
+            </w:r>
+            <w:r>
+              <w:rPr>
+                <w:rFonts w:ascii="DejaVu Sans" w:eastAsia="DejaVu Sans" w:hAnsi="DejaVu Sans" w:cs="DejaVu Sans"/>
+                <w:color w:val="000000"/>
+                <w:sz w:val="18"/>
+                <w:szCs w:val="18"/>
+              </w:rPr>
+              <w:t>193</w:t>
             </w:r>
           </w:p>
         </w:tc>
@@ -2712,7 +3189,27 @@
                 <w:sz w:val="18"/>
                 <w:szCs w:val="18"/>
               </w:rPr>
-              <w:t>Describe any methods used to explore possible causes of heterogeneity among study results (e.g. subgroup analysis, meta-regression).</w:t>
+              <w:t>Describe any methods used to explore possible causes of heterogeneity among study results (</w:t>
+            </w:r>
+            <w:proofErr w:type="gramStart"/>
+            <w:r>
+              <w:rPr>
+                <w:rFonts w:ascii="DejaVu Sans" w:eastAsia="DejaVu Sans" w:hAnsi="DejaVu Sans" w:cs="DejaVu Sans"/>
+                <w:color w:val="000000"/>
+                <w:sz w:val="18"/>
+                <w:szCs w:val="18"/>
+              </w:rPr>
+              <w:t>e.g.</w:t>
+            </w:r>
+            <w:proofErr w:type="gramEnd"/>
+            <w:r>
+              <w:rPr>
+                <w:rFonts w:ascii="DejaVu Sans" w:eastAsia="DejaVu Sans" w:hAnsi="DejaVu Sans" w:cs="DejaVu Sans"/>
+                <w:color w:val="000000"/>
+                <w:sz w:val="18"/>
+                <w:szCs w:val="18"/>
+              </w:rPr>
+              <w:t xml:space="preserve"> subgroup analysis, meta-regression).</w:t>
             </w:r>
           </w:p>
         </w:tc>
@@ -2743,7 +3240,43 @@
                 <w:sz w:val="18"/>
                 <w:szCs w:val="18"/>
               </w:rPr>
-              <w:t>Line XX-ZZ</w:t>
+              <w:t xml:space="preserve">Line </w:t>
+            </w:r>
+            <w:r>
+              <w:rPr>
+                <w:rFonts w:ascii="DejaVu Sans" w:eastAsia="DejaVu Sans" w:hAnsi="DejaVu Sans" w:cs="DejaVu Sans"/>
+                <w:color w:val="000000"/>
+                <w:sz w:val="18"/>
+                <w:szCs w:val="18"/>
+              </w:rPr>
+              <w:t>1</w:t>
+            </w:r>
+            <w:r>
+              <w:rPr>
+                <w:rFonts w:ascii="DejaVu Sans" w:eastAsia="DejaVu Sans" w:hAnsi="DejaVu Sans" w:cs="DejaVu Sans"/>
+                <w:color w:val="000000"/>
+                <w:sz w:val="18"/>
+                <w:szCs w:val="18"/>
+              </w:rPr>
+              <w:t>80</w:t>
+            </w:r>
+            <w:r>
+              <w:rPr>
+                <w:rFonts w:ascii="DejaVu Sans" w:eastAsia="DejaVu Sans" w:hAnsi="DejaVu Sans" w:cs="DejaVu Sans"/>
+                <w:color w:val="000000"/>
+                <w:sz w:val="18"/>
+                <w:szCs w:val="18"/>
+              </w:rPr>
+              <w:t>-</w:t>
+            </w:r>
+            <w:r>
+              <w:rPr>
+                <w:rFonts w:ascii="DejaVu Sans" w:eastAsia="DejaVu Sans" w:hAnsi="DejaVu Sans" w:cs="DejaVu Sans"/>
+                <w:color w:val="000000"/>
+                <w:sz w:val="18"/>
+                <w:szCs w:val="18"/>
+              </w:rPr>
+              <w:t>200</w:t>
             </w:r>
           </w:p>
         </w:tc>
@@ -2857,7 +3390,34 @@
                 <w:sz w:val="18"/>
                 <w:szCs w:val="18"/>
               </w:rPr>
-              <w:t>Line XX-ZZ</w:t>
+              <w:t xml:space="preserve">Line </w:t>
+            </w:r>
+            <w:r>
+              <w:rPr>
+                <w:rFonts w:ascii="DejaVu Sans" w:eastAsia="DejaVu Sans" w:hAnsi="DejaVu Sans" w:cs="DejaVu Sans"/>
+                <w:color w:val="000000"/>
+                <w:sz w:val="18"/>
+                <w:szCs w:val="18"/>
+              </w:rPr>
+              <w:t>326</w:t>
+            </w:r>
+            <w:r>
+              <w:rPr>
+                <w:rFonts w:ascii="DejaVu Sans" w:eastAsia="DejaVu Sans" w:hAnsi="DejaVu Sans" w:cs="DejaVu Sans"/>
+                <w:color w:val="000000"/>
+                <w:sz w:val="18"/>
+                <w:szCs w:val="18"/>
+              </w:rPr>
+              <w:t>-</w:t>
+            </w:r>
+            <w:r>
+              <w:rPr>
+                <w:rFonts w:ascii="DejaVu Sans" w:eastAsia="DejaVu Sans" w:hAnsi="DejaVu Sans" w:cs="DejaVu Sans"/>
+                <w:color w:val="000000"/>
+                <w:sz w:val="18"/>
+                <w:szCs w:val="18"/>
+              </w:rPr>
+              <w:t>327</w:t>
             </w:r>
           </w:p>
         </w:tc>
@@ -2980,7 +3540,7 @@
                 <w:sz w:val="18"/>
                 <w:szCs w:val="18"/>
               </w:rPr>
-              <w:t>Line XX-ZZ</w:t>
+              <w:t>Not applicable</w:t>
             </w:r>
           </w:p>
         </w:tc>
@@ -3103,7 +3663,7 @@
                 <w:sz w:val="18"/>
                 <w:szCs w:val="18"/>
               </w:rPr>
-              <w:t>Line XX-ZZ</w:t>
+              <w:t>Not applicable</w:t>
             </w:r>
           </w:p>
         </w:tc>
@@ -3322,7 +3882,7 @@
                 <w:sz w:val="18"/>
                 <w:szCs w:val="18"/>
               </w:rPr>
-              <w:t>Line XX-ZZ</w:t>
+              <w:t>Figure S1</w:t>
             </w:r>
           </w:p>
         </w:tc>
@@ -3435,7 +3995,34 @@
                 <w:sz w:val="18"/>
                 <w:szCs w:val="18"/>
               </w:rPr>
-              <w:t>Line XX-ZZ</w:t>
+              <w:t xml:space="preserve">Line </w:t>
+            </w:r>
+            <w:r>
+              <w:rPr>
+                <w:rFonts w:ascii="DejaVu Sans" w:eastAsia="DejaVu Sans" w:hAnsi="DejaVu Sans" w:cs="DejaVu Sans"/>
+                <w:color w:val="000000"/>
+                <w:sz w:val="18"/>
+                <w:szCs w:val="18"/>
+              </w:rPr>
+              <w:t>212</w:t>
+            </w:r>
+            <w:r>
+              <w:rPr>
+                <w:rFonts w:ascii="DejaVu Sans" w:eastAsia="DejaVu Sans" w:hAnsi="DejaVu Sans" w:cs="DejaVu Sans"/>
+                <w:color w:val="000000"/>
+                <w:sz w:val="18"/>
+                <w:szCs w:val="18"/>
+              </w:rPr>
+              <w:t>-</w:t>
+            </w:r>
+            <w:r>
+              <w:rPr>
+                <w:rFonts w:ascii="DejaVu Sans" w:eastAsia="DejaVu Sans" w:hAnsi="DejaVu Sans" w:cs="DejaVu Sans"/>
+                <w:color w:val="000000"/>
+                <w:sz w:val="18"/>
+                <w:szCs w:val="18"/>
+              </w:rPr>
+              <w:t>214</w:t>
             </w:r>
           </w:p>
         </w:tc>
@@ -3558,7 +4145,34 @@
                 <w:sz w:val="18"/>
                 <w:szCs w:val="18"/>
               </w:rPr>
-              <w:t>Line XX-ZZ</w:t>
+              <w:t>Line 21</w:t>
+            </w:r>
+            <w:r>
+              <w:rPr>
+                <w:rFonts w:ascii="DejaVu Sans" w:eastAsia="DejaVu Sans" w:hAnsi="DejaVu Sans" w:cs="DejaVu Sans"/>
+                <w:color w:val="000000"/>
+                <w:sz w:val="18"/>
+                <w:szCs w:val="18"/>
+              </w:rPr>
+              <w:t>9</w:t>
+            </w:r>
+            <w:r>
+              <w:rPr>
+                <w:rFonts w:ascii="DejaVu Sans" w:eastAsia="DejaVu Sans" w:hAnsi="DejaVu Sans" w:cs="DejaVu Sans"/>
+                <w:color w:val="000000"/>
+                <w:sz w:val="18"/>
+                <w:szCs w:val="18"/>
+              </w:rPr>
+              <w:t>-2</w:t>
+            </w:r>
+            <w:r>
+              <w:rPr>
+                <w:rFonts w:ascii="DejaVu Sans" w:eastAsia="DejaVu Sans" w:hAnsi="DejaVu Sans" w:cs="DejaVu Sans"/>
+                <w:color w:val="000000"/>
+                <w:sz w:val="18"/>
+                <w:szCs w:val="18"/>
+              </w:rPr>
+              <w:t>30, Table 1</w:t>
             </w:r>
           </w:p>
         </w:tc>
@@ -3681,7 +4295,16 @@
                 <w:sz w:val="18"/>
                 <w:szCs w:val="18"/>
               </w:rPr>
-              <w:t>Line XX-ZZ</w:t>
+              <w:t xml:space="preserve">Table </w:t>
+            </w:r>
+            <w:r>
+              <w:rPr>
+                <w:rFonts w:ascii="DejaVu Sans" w:eastAsia="DejaVu Sans" w:hAnsi="DejaVu Sans" w:cs="DejaVu Sans"/>
+                <w:color w:val="000000"/>
+                <w:sz w:val="18"/>
+                <w:szCs w:val="18"/>
+              </w:rPr>
+              <w:t>S4</w:t>
             </w:r>
           </w:p>
         </w:tc>
@@ -3773,7 +4396,27 @@
                 <w:sz w:val="18"/>
                 <w:szCs w:val="18"/>
               </w:rPr>
-              <w:t>For all outcomes, present, for each study: (a) summary statistics for each group (where appropriate) and (b) an effect estimate and its precision (e.g. confidence/credible interval), ideally using structured tables or plots.</w:t>
+              <w:t xml:space="preserve">For all outcomes, present, for each study: (a) summary statistics for each group (where appropriate) and (b) an effect </w:t>
+            </w:r>
+            <w:proofErr w:type="gramStart"/>
+            <w:r>
+              <w:rPr>
+                <w:rFonts w:ascii="DejaVu Sans" w:eastAsia="DejaVu Sans" w:hAnsi="DejaVu Sans" w:cs="DejaVu Sans"/>
+                <w:color w:val="000000"/>
+                <w:sz w:val="18"/>
+                <w:szCs w:val="18"/>
+              </w:rPr>
+              <w:t>estimate</w:t>
+            </w:r>
+            <w:proofErr w:type="gramEnd"/>
+            <w:r>
+              <w:rPr>
+                <w:rFonts w:ascii="DejaVu Sans" w:eastAsia="DejaVu Sans" w:hAnsi="DejaVu Sans" w:cs="DejaVu Sans"/>
+                <w:color w:val="000000"/>
+                <w:sz w:val="18"/>
+                <w:szCs w:val="18"/>
+              </w:rPr>
+              <w:t xml:space="preserve"> and its precision (e.g. confidence/credible interval), ideally using structured tables or plots.</w:t>
             </w:r>
           </w:p>
         </w:tc>
@@ -3804,7 +4447,34 @@
                 <w:sz w:val="18"/>
                 <w:szCs w:val="18"/>
               </w:rPr>
-              <w:t>Line XX-ZZ</w:t>
+              <w:t>Figures</w:t>
+            </w:r>
+            <w:r>
+              <w:rPr>
+                <w:rFonts w:ascii="DejaVu Sans" w:eastAsia="DejaVu Sans" w:hAnsi="DejaVu Sans" w:cs="DejaVu Sans"/>
+                <w:color w:val="000000"/>
+                <w:sz w:val="18"/>
+                <w:szCs w:val="18"/>
+              </w:rPr>
+              <w:t>1 ,2 S2-S3, S5-S8</w:t>
+            </w:r>
+            <w:r>
+              <w:rPr>
+                <w:rFonts w:ascii="DejaVu Sans" w:eastAsia="DejaVu Sans" w:hAnsi="DejaVu Sans" w:cs="DejaVu Sans"/>
+                <w:color w:val="000000"/>
+                <w:sz w:val="18"/>
+                <w:szCs w:val="18"/>
+              </w:rPr>
+              <w:t>, Tables</w:t>
+            </w:r>
+            <w:r>
+              <w:rPr>
+                <w:rFonts w:ascii="DejaVu Sans" w:eastAsia="DejaVu Sans" w:hAnsi="DejaVu Sans" w:cs="DejaVu Sans"/>
+                <w:color w:val="000000"/>
+                <w:sz w:val="18"/>
+                <w:szCs w:val="18"/>
+              </w:rPr>
+              <w:t xml:space="preserve"> 2, S6-S9</w:t>
             </w:r>
           </w:p>
         </w:tc>
@@ -3896,7 +4566,27 @@
                 <w:sz w:val="18"/>
                 <w:szCs w:val="18"/>
               </w:rPr>
-              <w:t>For each synthesis, briefly summarise the characteristics and risk of bias among contributing studies.</w:t>
+              <w:t xml:space="preserve">For each synthesis, briefly </w:t>
+            </w:r>
+            <w:proofErr w:type="spellStart"/>
+            <w:r>
+              <w:rPr>
+                <w:rFonts w:ascii="DejaVu Sans" w:eastAsia="DejaVu Sans" w:hAnsi="DejaVu Sans" w:cs="DejaVu Sans"/>
+                <w:color w:val="000000"/>
+                <w:sz w:val="18"/>
+                <w:szCs w:val="18"/>
+              </w:rPr>
+              <w:t>summarise</w:t>
+            </w:r>
+            <w:proofErr w:type="spellEnd"/>
+            <w:r>
+              <w:rPr>
+                <w:rFonts w:ascii="DejaVu Sans" w:eastAsia="DejaVu Sans" w:hAnsi="DejaVu Sans" w:cs="DejaVu Sans"/>
+                <w:color w:val="000000"/>
+                <w:sz w:val="18"/>
+                <w:szCs w:val="18"/>
+              </w:rPr>
+              <w:t xml:space="preserve"> the characteristics and risk of bias among contributing studies.</w:t>
             </w:r>
           </w:p>
         </w:tc>
@@ -3927,7 +4617,7 @@
                 <w:sz w:val="18"/>
                 <w:szCs w:val="18"/>
               </w:rPr>
-              <w:t>Line XX-ZZ</w:t>
+              <w:t>Not applicable</w:t>
             </w:r>
           </w:p>
         </w:tc>
@@ -4010,7 +4700,27 @@
                 <w:sz w:val="18"/>
                 <w:szCs w:val="18"/>
               </w:rPr>
-              <w:t>Present results of all statistical syntheses conducted. If meta-analysis was done, present for each the summary estimate and its precision (e.g. confidence/credible interval) and measures of statistical heterogeneity. If comparing groups, describe the direction of the effect.</w:t>
+              <w:t>Present results of all statistical syntheses conducted. If meta-analysis was done, present for each the summary estimate and its precision (</w:t>
+            </w:r>
+            <w:proofErr w:type="gramStart"/>
+            <w:r>
+              <w:rPr>
+                <w:rFonts w:ascii="DejaVu Sans" w:eastAsia="DejaVu Sans" w:hAnsi="DejaVu Sans" w:cs="DejaVu Sans"/>
+                <w:color w:val="000000"/>
+                <w:sz w:val="18"/>
+                <w:szCs w:val="18"/>
+              </w:rPr>
+              <w:t>e.g.</w:t>
+            </w:r>
+            <w:proofErr w:type="gramEnd"/>
+            <w:r>
+              <w:rPr>
+                <w:rFonts w:ascii="DejaVu Sans" w:eastAsia="DejaVu Sans" w:hAnsi="DejaVu Sans" w:cs="DejaVu Sans"/>
+                <w:color w:val="000000"/>
+                <w:sz w:val="18"/>
+                <w:szCs w:val="18"/>
+              </w:rPr>
+              <w:t xml:space="preserve"> confidence/credible interval) and measures of statistical heterogeneity. If comparing groups, describe the direction of the effect.</w:t>
             </w:r>
           </w:p>
         </w:tc>
@@ -4041,7 +4751,7 @@
                 <w:sz w:val="18"/>
                 <w:szCs w:val="18"/>
               </w:rPr>
-              <w:t>Line XX-ZZ</w:t>
+              <w:t>Figures1 ,2 S2-S3, S5-S8, Tables 2, S6-S9</w:t>
             </w:r>
           </w:p>
         </w:tc>
@@ -4155,7 +4865,34 @@
                 <w:sz w:val="18"/>
                 <w:szCs w:val="18"/>
               </w:rPr>
-              <w:t>Line XX-ZZ</w:t>
+              <w:t xml:space="preserve">Line </w:t>
+            </w:r>
+            <w:r>
+              <w:rPr>
+                <w:rFonts w:ascii="DejaVu Sans" w:eastAsia="DejaVu Sans" w:hAnsi="DejaVu Sans" w:cs="DejaVu Sans"/>
+                <w:color w:val="000000"/>
+                <w:sz w:val="18"/>
+                <w:szCs w:val="18"/>
+              </w:rPr>
+              <w:t>318</w:t>
+            </w:r>
+            <w:r>
+              <w:rPr>
+                <w:rFonts w:ascii="DejaVu Sans" w:eastAsia="DejaVu Sans" w:hAnsi="DejaVu Sans" w:cs="DejaVu Sans"/>
+                <w:color w:val="000000"/>
+                <w:sz w:val="18"/>
+                <w:szCs w:val="18"/>
+              </w:rPr>
+              <w:t>-</w:t>
+            </w:r>
+            <w:r>
+              <w:rPr>
+                <w:rFonts w:ascii="DejaVu Sans" w:eastAsia="DejaVu Sans" w:hAnsi="DejaVu Sans" w:cs="DejaVu Sans"/>
+                <w:color w:val="000000"/>
+                <w:sz w:val="18"/>
+                <w:szCs w:val="18"/>
+              </w:rPr>
+              <w:t>327</w:t>
             </w:r>
           </w:p>
         </w:tc>
@@ -4269,7 +5006,7 @@
                 <w:sz w:val="18"/>
                 <w:szCs w:val="18"/>
               </w:rPr>
-              <w:t>Line XX-ZZ</w:t>
+              <w:t>Line 326-327</w:t>
             </w:r>
           </w:p>
         </w:tc>
@@ -4392,7 +5129,7 @@
                 <w:sz w:val="18"/>
                 <w:szCs w:val="18"/>
               </w:rPr>
-              <w:t>Line XX-ZZ</w:t>
+              <w:t>Not applicable</w:t>
             </w:r>
           </w:p>
         </w:tc>
@@ -4515,7 +5252,7 @@
                 <w:sz w:val="18"/>
                 <w:szCs w:val="18"/>
               </w:rPr>
-              <w:t>Line XX-ZZ</w:t>
+              <w:t>Figures1 ,2 S2-S3, S5-S8, Tables 2, S6-S9</w:t>
             </w:r>
           </w:p>
         </w:tc>
@@ -4734,7 +5471,34 @@
                 <w:sz w:val="18"/>
                 <w:szCs w:val="18"/>
               </w:rPr>
-              <w:t>Line XX-ZZ</w:t>
+              <w:t xml:space="preserve">Line </w:t>
+            </w:r>
+            <w:r>
+              <w:rPr>
+                <w:rFonts w:ascii="DejaVu Sans" w:eastAsia="DejaVu Sans" w:hAnsi="DejaVu Sans" w:cs="DejaVu Sans"/>
+                <w:color w:val="000000"/>
+                <w:sz w:val="18"/>
+                <w:szCs w:val="18"/>
+              </w:rPr>
+              <w:t>330</w:t>
+            </w:r>
+            <w:r>
+              <w:rPr>
+                <w:rFonts w:ascii="DejaVu Sans" w:eastAsia="DejaVu Sans" w:hAnsi="DejaVu Sans" w:cs="DejaVu Sans"/>
+                <w:color w:val="000000"/>
+                <w:sz w:val="18"/>
+                <w:szCs w:val="18"/>
+              </w:rPr>
+              <w:t>-</w:t>
+            </w:r>
+            <w:r>
+              <w:rPr>
+                <w:rFonts w:ascii="DejaVu Sans" w:eastAsia="DejaVu Sans" w:hAnsi="DejaVu Sans" w:cs="DejaVu Sans"/>
+                <w:color w:val="000000"/>
+                <w:sz w:val="18"/>
+                <w:szCs w:val="18"/>
+              </w:rPr>
+              <w:t>359</w:t>
             </w:r>
           </w:p>
         </w:tc>
@@ -4848,7 +5612,34 @@
                 <w:sz w:val="18"/>
                 <w:szCs w:val="18"/>
               </w:rPr>
-              <w:t>Line XX-ZZ</w:t>
+              <w:t xml:space="preserve">Line </w:t>
+            </w:r>
+            <w:r>
+              <w:rPr>
+                <w:rFonts w:ascii="DejaVu Sans" w:eastAsia="DejaVu Sans" w:hAnsi="DejaVu Sans" w:cs="DejaVu Sans"/>
+                <w:color w:val="000000"/>
+                <w:sz w:val="18"/>
+                <w:szCs w:val="18"/>
+              </w:rPr>
+              <w:t>384</w:t>
+            </w:r>
+            <w:r>
+              <w:rPr>
+                <w:rFonts w:ascii="DejaVu Sans" w:eastAsia="DejaVu Sans" w:hAnsi="DejaVu Sans" w:cs="DejaVu Sans"/>
+                <w:color w:val="000000"/>
+                <w:sz w:val="18"/>
+                <w:szCs w:val="18"/>
+              </w:rPr>
+              <w:t>-</w:t>
+            </w:r>
+            <w:r>
+              <w:rPr>
+                <w:rFonts w:ascii="DejaVu Sans" w:eastAsia="DejaVu Sans" w:hAnsi="DejaVu Sans" w:cs="DejaVu Sans"/>
+                <w:color w:val="000000"/>
+                <w:sz w:val="18"/>
+                <w:szCs w:val="18"/>
+              </w:rPr>
+              <w:t>405</w:t>
             </w:r>
           </w:p>
         </w:tc>
@@ -4962,7 +5753,34 @@
                 <w:sz w:val="18"/>
                 <w:szCs w:val="18"/>
               </w:rPr>
-              <w:t>Line XX-ZZ</w:t>
+              <w:t xml:space="preserve">Line </w:t>
+            </w:r>
+            <w:r>
+              <w:rPr>
+                <w:rFonts w:ascii="DejaVu Sans" w:eastAsia="DejaVu Sans" w:hAnsi="DejaVu Sans" w:cs="DejaVu Sans"/>
+                <w:color w:val="000000"/>
+                <w:sz w:val="18"/>
+                <w:szCs w:val="18"/>
+              </w:rPr>
+              <w:t>406</w:t>
+            </w:r>
+            <w:r>
+              <w:rPr>
+                <w:rFonts w:ascii="DejaVu Sans" w:eastAsia="DejaVu Sans" w:hAnsi="DejaVu Sans" w:cs="DejaVu Sans"/>
+                <w:color w:val="000000"/>
+                <w:sz w:val="18"/>
+                <w:szCs w:val="18"/>
+              </w:rPr>
+              <w:t>-</w:t>
+            </w:r>
+            <w:r>
+              <w:rPr>
+                <w:rFonts w:ascii="DejaVu Sans" w:eastAsia="DejaVu Sans" w:hAnsi="DejaVu Sans" w:cs="DejaVu Sans"/>
+                <w:color w:val="000000"/>
+                <w:sz w:val="18"/>
+                <w:szCs w:val="18"/>
+              </w:rPr>
+              <w:t>410</w:t>
             </w:r>
           </w:p>
         </w:tc>
@@ -5076,7 +5894,34 @@
                 <w:sz w:val="18"/>
                 <w:szCs w:val="18"/>
               </w:rPr>
-              <w:t>Line XX-ZZ</w:t>
+              <w:t xml:space="preserve">Line </w:t>
+            </w:r>
+            <w:r>
+              <w:rPr>
+                <w:rFonts w:ascii="DejaVu Sans" w:eastAsia="DejaVu Sans" w:hAnsi="DejaVu Sans" w:cs="DejaVu Sans"/>
+                <w:color w:val="000000"/>
+                <w:sz w:val="18"/>
+                <w:szCs w:val="18"/>
+              </w:rPr>
+              <w:t>415</w:t>
+            </w:r>
+            <w:r>
+              <w:rPr>
+                <w:rFonts w:ascii="DejaVu Sans" w:eastAsia="DejaVu Sans" w:hAnsi="DejaVu Sans" w:cs="DejaVu Sans"/>
+                <w:color w:val="000000"/>
+                <w:sz w:val="18"/>
+                <w:szCs w:val="18"/>
+              </w:rPr>
+              <w:t>-</w:t>
+            </w:r>
+            <w:r>
+              <w:rPr>
+                <w:rFonts w:ascii="DejaVu Sans" w:eastAsia="DejaVu Sans" w:hAnsi="DejaVu Sans" w:cs="DejaVu Sans"/>
+                <w:color w:val="000000"/>
+                <w:sz w:val="18"/>
+                <w:szCs w:val="18"/>
+              </w:rPr>
+              <w:t>424</w:t>
             </w:r>
           </w:p>
         </w:tc>
@@ -5295,7 +6140,7 @@
                 <w:sz w:val="18"/>
                 <w:szCs w:val="18"/>
               </w:rPr>
-              <w:t>Line XX-ZZ</w:t>
+              <w:t>https://osf.io/8sgzn/</w:t>
             </w:r>
           </w:p>
         </w:tc>
@@ -5409,7 +6254,7 @@
                 <w:sz w:val="18"/>
                 <w:szCs w:val="18"/>
               </w:rPr>
-              <w:t>Line XX-ZZ</w:t>
+              <w:t>https://osf.io/8sgzn/</w:t>
             </w:r>
           </w:p>
         </w:tc>
@@ -5523,7 +6368,7 @@
                 <w:sz w:val="18"/>
                 <w:szCs w:val="18"/>
               </w:rPr>
-              <w:t>Line XX-ZZ</w:t>
+              <w:t>Not applicable</w:t>
             </w:r>
           </w:p>
         </w:tc>
@@ -5646,7 +6491,16 @@
                 <w:sz w:val="18"/>
                 <w:szCs w:val="18"/>
               </w:rPr>
-              <w:t>Line XX-ZZ</w:t>
+              <w:t xml:space="preserve">Line </w:t>
+            </w:r>
+            <w:r>
+              <w:rPr>
+                <w:rFonts w:ascii="DejaVu Sans" w:eastAsia="DejaVu Sans" w:hAnsi="DejaVu Sans" w:cs="DejaVu Sans"/>
+                <w:color w:val="000000"/>
+                <w:sz w:val="18"/>
+                <w:szCs w:val="18"/>
+              </w:rPr>
+              <w:t>36</w:t>
             </w:r>
           </w:p>
         </w:tc>
@@ -5769,7 +6623,7 @@
                 <w:sz w:val="18"/>
                 <w:szCs w:val="18"/>
               </w:rPr>
-              <w:t>Line XX-ZZ</w:t>
+              <w:t>Not applicable</w:t>
             </w:r>
           </w:p>
         </w:tc>
@@ -5807,8 +6661,29 @@
                 <w:sz w:val="18"/>
                 <w:szCs w:val="18"/>
               </w:rPr>
-              <w:lastRenderedPageBreak/>
-              <w:t>Availability of data, code and other materials</w:t>
+              <w:t xml:space="preserve">Availability of data, </w:t>
+            </w:r>
+            <w:proofErr w:type="gramStart"/>
+            <w:r>
+              <w:rPr>
+                <w:rFonts w:ascii="DejaVu Sans" w:eastAsia="DejaVu Sans" w:hAnsi="DejaVu Sans" w:cs="DejaVu Sans"/>
+                <w:b/>
+                <w:color w:val="000000"/>
+                <w:sz w:val="18"/>
+                <w:szCs w:val="18"/>
+              </w:rPr>
+              <w:t>code</w:t>
+            </w:r>
+            <w:proofErr w:type="gramEnd"/>
+            <w:r>
+              <w:rPr>
+                <w:rFonts w:ascii="DejaVu Sans" w:eastAsia="DejaVu Sans" w:hAnsi="DejaVu Sans" w:cs="DejaVu Sans"/>
+                <w:b/>
+                <w:color w:val="000000"/>
+                <w:sz w:val="18"/>
+                <w:szCs w:val="18"/>
+              </w:rPr>
+              <w:t xml:space="preserve"> and other materials</w:t>
             </w:r>
           </w:p>
         </w:tc>
@@ -5869,7 +6744,27 @@
                 <w:sz w:val="18"/>
                 <w:szCs w:val="18"/>
               </w:rPr>
-              <w:t>Report which of the following are publicly available and where they can be found: template data collection forms; data extracted from included studies; data used for all analyses; analytic code; any other materials used in the review.</w:t>
+              <w:t xml:space="preserve">Report which of the following are publicly available and where they can be </w:t>
+            </w:r>
+            <w:proofErr w:type="gramStart"/>
+            <w:r>
+              <w:rPr>
+                <w:rFonts w:ascii="DejaVu Sans" w:eastAsia="DejaVu Sans" w:hAnsi="DejaVu Sans" w:cs="DejaVu Sans"/>
+                <w:color w:val="000000"/>
+                <w:sz w:val="18"/>
+                <w:szCs w:val="18"/>
+              </w:rPr>
+              <w:t>found:</w:t>
+            </w:r>
+            <w:proofErr w:type="gramEnd"/>
+            <w:r>
+              <w:rPr>
+                <w:rFonts w:ascii="DejaVu Sans" w:eastAsia="DejaVu Sans" w:hAnsi="DejaVu Sans" w:cs="DejaVu Sans"/>
+                <w:color w:val="000000"/>
+                <w:sz w:val="18"/>
+                <w:szCs w:val="18"/>
+              </w:rPr>
+              <w:t xml:space="preserve"> template data collection forms; data extracted from included studies; data used for all analyses; analytic code; any other materials used in the review.</w:t>
             </w:r>
           </w:p>
         </w:tc>
@@ -5901,7 +6796,7 @@
                 <w:sz w:val="18"/>
                 <w:szCs w:val="18"/>
               </w:rPr>
-              <w:t>Line XX-ZZ</w:t>
+              <w:t>https://github.com/amertens/wash-ipd</w:t>
             </w:r>
           </w:p>
         </w:tc>
@@ -5920,22 +6815,8 @@
       <w:bookmarkStart w:id="3" w:name="primsa-abstract-checklist"/>
       <w:bookmarkEnd w:id="0"/>
       <w:bookmarkEnd w:id="2"/>
-      <w:commentRangeStart w:id="4"/>
       <w:r>
-        <w:t xml:space="preserve">PRIMSA </w:t>
-      </w:r>
-      <w:commentRangeEnd w:id="4"/>
-      <w:r>
-        <w:rPr>
-          <w:rStyle w:val="CommentReference"/>
-          <w:rFonts w:asciiTheme="minorHAnsi" w:eastAsiaTheme="minorHAnsi" w:hAnsiTheme="minorHAnsi" w:cstheme="minorBidi"/>
-          <w:b w:val="0"/>
-          <w:bCs w:val="0"/>
-        </w:rPr>
-        <w:commentReference w:id="4"/>
-      </w:r>
-      <w:r>
-        <w:t>Abstract Checklist</w:t>
+        <w:t>PRIMSA Abstract Checklist</w:t>
       </w:r>
     </w:p>
     <w:tbl>
@@ -6526,7 +7407,7 @@
                 <w:sz w:val="18"/>
                 <w:szCs w:val="18"/>
               </w:rPr>
-              <w:t>No</w:t>
+              <w:t>Yes</w:t>
             </w:r>
           </w:p>
         </w:tc>
@@ -6837,7 +7718,27 @@
                 <w:sz w:val="18"/>
                 <w:szCs w:val="18"/>
               </w:rPr>
-              <w:t xml:space="preserve">Specify the information sources (e.g. databases, registers) used to identify studies and the date when each was last searched. </w:t>
+              <w:t>Specify the information sources (</w:t>
+            </w:r>
+            <w:proofErr w:type="gramStart"/>
+            <w:r>
+              <w:rPr>
+                <w:rFonts w:ascii="DejaVu Sans" w:eastAsia="DejaVu Sans" w:hAnsi="DejaVu Sans" w:cs="DejaVu Sans"/>
+                <w:color w:val="000000"/>
+                <w:sz w:val="18"/>
+                <w:szCs w:val="18"/>
+              </w:rPr>
+              <w:t>e.g.</w:t>
+            </w:r>
+            <w:proofErr w:type="gramEnd"/>
+            <w:r>
+              <w:rPr>
+                <w:rFonts w:ascii="DejaVu Sans" w:eastAsia="DejaVu Sans" w:hAnsi="DejaVu Sans" w:cs="DejaVu Sans"/>
+                <w:color w:val="000000"/>
+                <w:sz w:val="18"/>
+                <w:szCs w:val="18"/>
+              </w:rPr>
+              <w:t xml:space="preserve"> databases, registers) used to identify studies and the date when each was last searched. </w:t>
             </w:r>
           </w:p>
         </w:tc>
@@ -7302,7 +8203,27 @@
                 <w:sz w:val="18"/>
                 <w:szCs w:val="18"/>
               </w:rPr>
-              <w:t>Give the total number of included studies and participants and summarise relevant characteristics of studies.</w:t>
+              <w:t xml:space="preserve">Give the total number of included studies and participants and </w:t>
+            </w:r>
+            <w:proofErr w:type="spellStart"/>
+            <w:r>
+              <w:rPr>
+                <w:rFonts w:ascii="DejaVu Sans" w:eastAsia="DejaVu Sans" w:hAnsi="DejaVu Sans" w:cs="DejaVu Sans"/>
+                <w:color w:val="000000"/>
+                <w:sz w:val="18"/>
+                <w:szCs w:val="18"/>
+              </w:rPr>
+              <w:t>summarise</w:t>
+            </w:r>
+            <w:proofErr w:type="spellEnd"/>
+            <w:r>
+              <w:rPr>
+                <w:rFonts w:ascii="DejaVu Sans" w:eastAsia="DejaVu Sans" w:hAnsi="DejaVu Sans" w:cs="DejaVu Sans"/>
+                <w:color w:val="000000"/>
+                <w:sz w:val="18"/>
+                <w:szCs w:val="18"/>
+              </w:rPr>
+              <w:t xml:space="preserve"> relevant characteristics of studies.</w:t>
             </w:r>
           </w:p>
         </w:tc>
@@ -7425,16 +8346,47 @@
                 <w:sz w:val="18"/>
                 <w:szCs w:val="18"/>
               </w:rPr>
-              <w:t>Present results for main outcomes, preferably indicating the number of included studies and participants for each. If meta-analysis was done, report the summary estimate and confidence/credible interval. If comparing groups, indicate the direction of the e</w:t>
-            </w:r>
-            <w:r>
-              <w:rPr>
-                <w:rFonts w:ascii="DejaVu Sans" w:eastAsia="DejaVu Sans" w:hAnsi="DejaVu Sans" w:cs="DejaVu Sans"/>
-                <w:color w:val="000000"/>
-                <w:sz w:val="18"/>
-                <w:szCs w:val="18"/>
-              </w:rPr>
-              <w:t>ffect (i.e. which group is favoured).</w:t>
+              <w:t>Present results for main outcomes, preferably indicating the number of included studies and participants for each. If meta-analysis was done, report the summary estimate and confidence/credible interval. If comparing groups, indicate the direction of the effect (</w:t>
+            </w:r>
+            <w:proofErr w:type="gramStart"/>
+            <w:r>
+              <w:rPr>
+                <w:rFonts w:ascii="DejaVu Sans" w:eastAsia="DejaVu Sans" w:hAnsi="DejaVu Sans" w:cs="DejaVu Sans"/>
+                <w:color w:val="000000"/>
+                <w:sz w:val="18"/>
+                <w:szCs w:val="18"/>
+              </w:rPr>
+              <w:t>i.e.</w:t>
+            </w:r>
+            <w:proofErr w:type="gramEnd"/>
+            <w:r>
+              <w:rPr>
+                <w:rFonts w:ascii="DejaVu Sans" w:eastAsia="DejaVu Sans" w:hAnsi="DejaVu Sans" w:cs="DejaVu Sans"/>
+                <w:color w:val="000000"/>
+                <w:sz w:val="18"/>
+                <w:szCs w:val="18"/>
+              </w:rPr>
+              <w:t xml:space="preserve"> which group is </w:t>
+            </w:r>
+            <w:proofErr w:type="spellStart"/>
+            <w:r>
+              <w:rPr>
+                <w:rFonts w:ascii="DejaVu Sans" w:eastAsia="DejaVu Sans" w:hAnsi="DejaVu Sans" w:cs="DejaVu Sans"/>
+                <w:color w:val="000000"/>
+                <w:sz w:val="18"/>
+                <w:szCs w:val="18"/>
+              </w:rPr>
+              <w:t>favoured</w:t>
+            </w:r>
+            <w:proofErr w:type="spellEnd"/>
+            <w:r>
+              <w:rPr>
+                <w:rFonts w:ascii="DejaVu Sans" w:eastAsia="DejaVu Sans" w:hAnsi="DejaVu Sans" w:cs="DejaVu Sans"/>
+                <w:color w:val="000000"/>
+                <w:sz w:val="18"/>
+                <w:szCs w:val="18"/>
+              </w:rPr>
+              <w:t>).</w:t>
             </w:r>
           </w:p>
         </w:tc>
@@ -7653,7 +8605,27 @@
                 <w:sz w:val="18"/>
                 <w:szCs w:val="18"/>
               </w:rPr>
-              <w:t>Provide a brief summary of the limitations of the evidence included in the review (e.g. study risk of bias, inconsistency and imprecision).</w:t>
+              <w:t>Provide a brief summary of the limitations of the evidence included in the review (</w:t>
+            </w:r>
+            <w:proofErr w:type="gramStart"/>
+            <w:r>
+              <w:rPr>
+                <w:rFonts w:ascii="DejaVu Sans" w:eastAsia="DejaVu Sans" w:hAnsi="DejaVu Sans" w:cs="DejaVu Sans"/>
+                <w:color w:val="000000"/>
+                <w:sz w:val="18"/>
+                <w:szCs w:val="18"/>
+              </w:rPr>
+              <w:t>e.g.</w:t>
+            </w:r>
+            <w:proofErr w:type="gramEnd"/>
+            <w:r>
+              <w:rPr>
+                <w:rFonts w:ascii="DejaVu Sans" w:eastAsia="DejaVu Sans" w:hAnsi="DejaVu Sans" w:cs="DejaVu Sans"/>
+                <w:color w:val="000000"/>
+                <w:sz w:val="18"/>
+                <w:szCs w:val="18"/>
+              </w:rPr>
+              <w:t xml:space="preserve"> study risk of bias, inconsistency and imprecision).</w:t>
             </w:r>
           </w:p>
         </w:tc>
@@ -8172,6 +9144,7 @@
         <w:t> </w:t>
       </w:r>
     </w:p>
+    <w:bookmarkEnd w:id="1"/>
     <w:bookmarkEnd w:id="3"/>
     <w:p>
       <w:pPr>
@@ -8179,7 +9152,7 @@
       </w:pPr>
     </w:p>
     <w:sectPr>
-      <w:footerReference w:type="default" r:id="rId11"/>
+      <w:footerReference w:type="default" r:id="rId7"/>
       <w:pgSz w:w="15840" w:h="12240" w:orient="landscape"/>
       <w:pgMar w:top="1440" w:right="1440" w:bottom="1440" w:left="1440" w:header="720" w:footer="720" w:gutter="0"/>
       <w:cols w:space="720"/>
@@ -8189,66 +9162,8 @@
 </w:document>
 </file>
 
-<file path=word/comments.xml><?xml version="1.0" encoding="utf-8"?>
-<w:comments xmlns:wpc="http://schemas.microsoft.com/office/word/2010/wordprocessingCanvas" xmlns:cx="http://schemas.microsoft.com/office/drawing/2014/chartex" xmlns:cx1="http://schemas.microsoft.com/office/drawing/2015/9/8/chartex" xmlns:cx2="http://schemas.microsoft.com/office/drawing/2015/10/21/chartex" xmlns:cx3="http://schemas.microsoft.com/office/drawing/2016/5/9/chartex" xmlns:cx4="http://schemas.microsoft.com/office/drawing/2016/5/10/chartex" xmlns:cx5="http://schemas.microsoft.com/office/drawing/2016/5/11/chartex" xmlns:cx6="http://schemas.microsoft.com/office/drawing/2016/5/12/chartex" xmlns:cx7="http://schemas.microsoft.com/office/drawing/2016/5/13/chartex" xmlns:cx8="http://schemas.microsoft.com/office/drawing/2016/5/14/chartex" xmlns:mc="http://schemas.openxmlformats.org/markup-compatibility/2006" xmlns:aink="http://schemas.microsoft.com/office/drawing/2016/ink" xmlns:am3d="http://schemas.microsoft.com/office/drawing/2017/model3d" xmlns:o="urn:schemas-microsoft-com:office:office" xmlns:r="http://schemas.openxmlformats.org/officeDocument/2006/relationships" xmlns:m="http://schemas.openxmlformats.org/officeDocument/2006/math" xmlns:v="urn:schemas-microsoft-com:vml" xmlns:wp14="http://schemas.microsoft.com/office/word/2010/wordprocessingDrawing" xmlns:wp="http://schemas.openxmlformats.org/drawingml/2006/wordprocessingDrawing" xmlns:w10="urn:schemas-microsoft-com:office:word" xmlns:w="http://schemas.openxmlformats.org/wordprocessingml/2006/main" xmlns:w14="http://schemas.microsoft.com/office/word/2010/wordml" xmlns:w15="http://schemas.microsoft.com/office/word/2012/wordml" xmlns:w16cex="http://schemas.microsoft.com/office/word/2018/wordml/cex" xmlns:w16cid="http://schemas.microsoft.com/office/word/2016/wordml/cid" xmlns:w16="http://schemas.microsoft.com/office/word/2018/wordml" xmlns:w16sdtdh="http://schemas.microsoft.com/office/word/2020/wordml/sdtdatahash" xmlns:w16se="http://schemas.microsoft.com/office/word/2015/wordml/symex" xmlns:wpg="http://schemas.microsoft.com/office/word/2010/wordprocessingGroup" xmlns:wpi="http://schemas.microsoft.com/office/word/2010/wordprocessingInk" xmlns:wne="http://schemas.microsoft.com/office/word/2006/wordml" xmlns:wps="http://schemas.microsoft.com/office/word/2010/wordprocessingShape" mc:Ignorable="w14 w15 w16se w16cid w16 w16cex w16sdtdh wp14">
-  <w:comment w:id="1" w:author="Andrew Mertens" w:date="2021-07-08T17:13:00Z" w:initials="AM">
-    <w:p>
-      <w:pPr>
-        <w:pStyle w:val="CommentText"/>
-      </w:pPr>
-      <w:r>
-        <w:rPr>
-          <w:rStyle w:val="CommentReference"/>
-        </w:rPr>
-        <w:annotationRef/>
-      </w:r>
-      <w:r>
-        <w:t>Need to update</w:t>
-      </w:r>
-    </w:p>
-  </w:comment>
-  <w:comment w:id="4" w:author="Andrew Mertens" w:date="2021-07-08T17:12:00Z" w:initials="AM">
-    <w:p>
-      <w:pPr>
-        <w:pStyle w:val="CommentText"/>
-      </w:pPr>
-      <w:r>
-        <w:rPr>
-          <w:rStyle w:val="CommentReference"/>
-        </w:rPr>
-        <w:annotationRef/>
-      </w:r>
-      <w:r>
-        <w:t>Need to fill out/edit</w:t>
-      </w:r>
-    </w:p>
-  </w:comment>
-</w:comments>
-</file>
-
-<file path=word/commentsExtended.xml><?xml version="1.0" encoding="utf-8"?>
-<w15:commentsEx xmlns:wpc="http://schemas.microsoft.com/office/word/2010/wordprocessingCanvas" xmlns:cx="http://schemas.microsoft.com/office/drawing/2014/chartex" xmlns:cx1="http://schemas.microsoft.com/office/drawing/2015/9/8/chartex" xmlns:cx2="http://schemas.microsoft.com/office/drawing/2015/10/21/chartex" xmlns:cx3="http://schemas.microsoft.com/office/drawing/2016/5/9/chartex" xmlns:cx4="http://schemas.microsoft.com/office/drawing/2016/5/10/chartex" xmlns:cx5="http://schemas.microsoft.com/office/drawing/2016/5/11/chartex" xmlns:cx6="http://schemas.microsoft.com/office/drawing/2016/5/12/chartex" xmlns:cx7="http://schemas.microsoft.com/office/drawing/2016/5/13/chartex" xmlns:cx8="http://schemas.microsoft.com/office/drawing/2016/5/14/chartex" xmlns:mc="http://schemas.openxmlformats.org/markup-compatibility/2006" xmlns:aink="http://schemas.microsoft.com/office/drawing/2016/ink" xmlns:am3d="http://schemas.microsoft.com/office/drawing/2017/model3d" xmlns:o="urn:schemas-microsoft-com:office:office" xmlns:r="http://schemas.openxmlformats.org/officeDocument/2006/relationships" xmlns:m="http://schemas.openxmlformats.org/officeDocument/2006/math" xmlns:v="urn:schemas-microsoft-com:vml" xmlns:wp14="http://schemas.microsoft.com/office/word/2010/wordprocessingDrawing" xmlns:wp="http://schemas.openxmlformats.org/drawingml/2006/wordprocessingDrawing" xmlns:w10="urn:schemas-microsoft-com:office:word" xmlns:w="http://schemas.openxmlformats.org/wordprocessingml/2006/main" xmlns:w14="http://schemas.microsoft.com/office/word/2010/wordml" xmlns:w15="http://schemas.microsoft.com/office/word/2012/wordml" xmlns:w16cex="http://schemas.microsoft.com/office/word/2018/wordml/cex" xmlns:w16cid="http://schemas.microsoft.com/office/word/2016/wordml/cid" xmlns:w16="http://schemas.microsoft.com/office/word/2018/wordml" xmlns:w16sdtdh="http://schemas.microsoft.com/office/word/2020/wordml/sdtdatahash" xmlns:w16se="http://schemas.microsoft.com/office/word/2015/wordml/symex" xmlns:wpg="http://schemas.microsoft.com/office/word/2010/wordprocessingGroup" xmlns:wpi="http://schemas.microsoft.com/office/word/2010/wordprocessingInk" xmlns:wne="http://schemas.microsoft.com/office/word/2006/wordml" xmlns:wps="http://schemas.microsoft.com/office/word/2010/wordprocessingShape" mc:Ignorable="w14 w15 w16se w16cid w16 w16cex w16sdtdh wp14">
-  <w15:commentEx w15:paraId="1A4B3A52" w15:done="0"/>
-  <w15:commentEx w15:paraId="1922CF68" w15:done="0"/>
-</w15:commentsEx>
-</file>
-
-<file path=word/commentsExtensible.xml><?xml version="1.0" encoding="utf-8"?>
-<w16cex:commentsExtensible xmlns:wpc="http://schemas.microsoft.com/office/word/2010/wordprocessingCanvas" xmlns:cx="http://schemas.microsoft.com/office/drawing/2014/chartex" xmlns:cx1="http://schemas.microsoft.com/office/drawing/2015/9/8/chartex" xmlns:cx2="http://schemas.microsoft.com/office/drawing/2015/10/21/chartex" xmlns:cx3="http://schemas.microsoft.com/office/drawing/2016/5/9/chartex" xmlns:cx4="http://schemas.microsoft.com/office/drawing/2016/5/10/chartex" xmlns:cx5="http://schemas.microsoft.com/office/drawing/2016/5/11/chartex" xmlns:cx6="http://schemas.microsoft.com/office/drawing/2016/5/12/chartex" xmlns:cx7="http://schemas.microsoft.com/office/drawing/2016/5/13/chartex" xmlns:cx8="http://schemas.microsoft.com/office/drawing/2016/5/14/chartex" xmlns:mc="http://schemas.openxmlformats.org/markup-compatibility/2006" xmlns:aink="http://schemas.microsoft.com/office/drawing/2016/ink" xmlns:am3d="http://schemas.microsoft.com/office/drawing/2017/model3d" xmlns:o="urn:schemas-microsoft-com:office:office" xmlns:r="http://schemas.openxmlformats.org/officeDocument/2006/relationships" xmlns:m="http://schemas.openxmlformats.org/officeDocument/2006/math" xmlns:v="urn:schemas-microsoft-com:vml" xmlns:wp14="http://schemas.microsoft.com/office/word/2010/wordprocessingDrawing" xmlns:wp="http://schemas.openxmlformats.org/drawingml/2006/wordprocessingDrawing" xmlns:w10="urn:schemas-microsoft-com:office:word" xmlns:w="http://schemas.openxmlformats.org/wordprocessingml/2006/main" xmlns:w14="http://schemas.microsoft.com/office/word/2010/wordml" xmlns:w15="http://schemas.microsoft.com/office/word/2012/wordml" xmlns:w16cex="http://schemas.microsoft.com/office/word/2018/wordml/cex" xmlns:w16cid="http://schemas.microsoft.com/office/word/2016/wordml/cid" xmlns:w16="http://schemas.microsoft.com/office/word/2018/wordml" xmlns:w16sdtdh="http://schemas.microsoft.com/office/word/2020/wordml/sdtdatahash" xmlns:w16se="http://schemas.microsoft.com/office/word/2015/wordml/symex" xmlns:wpg="http://schemas.microsoft.com/office/word/2010/wordprocessingGroup" xmlns:wpi="http://schemas.microsoft.com/office/word/2010/wordprocessingInk" xmlns:wne="http://schemas.microsoft.com/office/word/2006/wordml" xmlns:wps="http://schemas.microsoft.com/office/word/2010/wordprocessingShape" mc:Ignorable="w14 w15 w16se w16cid w16 w16cex w16sdtdh wp14">
-  <w16cex:commentExtensible w16cex:durableId="2491B0AB" w16cex:dateUtc="2021-07-09T00:13:00Z"/>
-  <w16cex:commentExtensible w16cex:durableId="2491B091" w16cex:dateUtc="2021-07-09T00:12:00Z"/>
-</w16cex:commentsExtensible>
-</file>
-
-<file path=word/commentsIds.xml><?xml version="1.0" encoding="utf-8"?>
-<w16cid:commentsIds xmlns:wpc="http://schemas.microsoft.com/office/word/2010/wordprocessingCanvas" xmlns:cx="http://schemas.microsoft.com/office/drawing/2014/chartex" xmlns:cx1="http://schemas.microsoft.com/office/drawing/2015/9/8/chartex" xmlns:cx2="http://schemas.microsoft.com/office/drawing/2015/10/21/chartex" xmlns:cx3="http://schemas.microsoft.com/office/drawing/2016/5/9/chartex" xmlns:cx4="http://schemas.microsoft.com/office/drawing/2016/5/10/chartex" xmlns:cx5="http://schemas.microsoft.com/office/drawing/2016/5/11/chartex" xmlns:cx6="http://schemas.microsoft.com/office/drawing/2016/5/12/chartex" xmlns:cx7="http://schemas.microsoft.com/office/drawing/2016/5/13/chartex" xmlns:cx8="http://schemas.microsoft.com/office/drawing/2016/5/14/chartex" xmlns:mc="http://schemas.openxmlformats.org/markup-compatibility/2006" xmlns:aink="http://schemas.microsoft.com/office/drawing/2016/ink" xmlns:am3d="http://schemas.microsoft.com/office/drawing/2017/model3d" xmlns:o="urn:schemas-microsoft-com:office:office" xmlns:r="http://schemas.openxmlformats.org/officeDocument/2006/relationships" xmlns:m="http://schemas.openxmlformats.org/officeDocument/2006/math" xmlns:v="urn:schemas-microsoft-com:vml" xmlns:wp14="http://schemas.microsoft.com/office/word/2010/wordprocessingDrawing" xmlns:wp="http://schemas.openxmlformats.org/drawingml/2006/wordprocessingDrawing" xmlns:w10="urn:schemas-microsoft-com:office:word" xmlns:w="http://schemas.openxmlformats.org/wordprocessingml/2006/main" xmlns:w14="http://schemas.microsoft.com/office/word/2010/wordml" xmlns:w15="http://schemas.microsoft.com/office/word/2012/wordml" xmlns:w16cex="http://schemas.microsoft.com/office/word/2018/wordml/cex" xmlns:w16cid="http://schemas.microsoft.com/office/word/2016/wordml/cid" xmlns:w16="http://schemas.microsoft.com/office/word/2018/wordml" xmlns:w16sdtdh="http://schemas.microsoft.com/office/word/2020/wordml/sdtdatahash" xmlns:w16se="http://schemas.microsoft.com/office/word/2015/wordml/symex" xmlns:wpg="http://schemas.microsoft.com/office/word/2010/wordprocessingGroup" xmlns:wpi="http://schemas.microsoft.com/office/word/2010/wordprocessingInk" xmlns:wne="http://schemas.microsoft.com/office/word/2006/wordml" xmlns:wps="http://schemas.microsoft.com/office/word/2010/wordprocessingShape" mc:Ignorable="w14 w15 w16se w16cid w16 w16cex w16sdtdh wp14">
-  <w16cid:commentId w16cid:paraId="1A4B3A52" w16cid:durableId="2491B0AB"/>
-  <w16cid:commentId w16cid:paraId="1922CF68" w16cid:durableId="2491B091"/>
-</w16cid:commentsIds>
-</file>
-
 <file path=word/endnotes.xml><?xml version="1.0" encoding="utf-8"?>
-<w:endnotes xmlns:wpc="http://schemas.microsoft.com/office/word/2010/wordprocessingCanvas" xmlns:cx="http://schemas.microsoft.com/office/drawing/2014/chartex" xmlns:cx1="http://schemas.microsoft.com/office/drawing/2015/9/8/chartex" xmlns:cx2="http://schemas.microsoft.com/office/drawing/2015/10/21/chartex" xmlns:cx3="http://schemas.microsoft.com/office/drawing/2016/5/9/chartex" xmlns:cx4="http://schemas.microsoft.com/office/drawing/2016/5/10/chartex" xmlns:cx5="http://schemas.microsoft.com/office/drawing/2016/5/11/chartex" xmlns:cx6="http://schemas.microsoft.com/office/drawing/2016/5/12/chartex" xmlns:cx7="http://schemas.microsoft.com/office/drawing/2016/5/13/chartex" xmlns:cx8="http://schemas.microsoft.com/office/drawing/2016/5/14/chartex" xmlns:mc="http://schemas.openxmlformats.org/markup-compatibility/2006" xmlns:aink="http://schemas.microsoft.com/office/drawing/2016/ink" xmlns:am3d="http://schemas.microsoft.com/office/drawing/2017/model3d" xmlns:o="urn:schemas-microsoft-com:office:office" xmlns:r="http://schemas.openxmlformats.org/officeDocument/2006/relationships" xmlns:m="http://schemas.openxmlformats.org/officeDocument/2006/math" xmlns:v="urn:schemas-microsoft-com:vml" xmlns:wp14="http://schemas.microsoft.com/office/word/2010/wordprocessingDrawing" xmlns:wp="http://schemas.openxmlformats.org/drawingml/2006/wordprocessingDrawing" xmlns:w10="urn:schemas-microsoft-com:office:word" xmlns:w="http://schemas.openxmlformats.org/wordprocessingml/2006/main" xmlns:w14="http://schemas.microsoft.com/office/word/2010/wordml" xmlns:w15="http://schemas.microsoft.com/office/word/2012/wordml" xmlns:w16cex="http://schemas.microsoft.com/office/word/2018/wordml/cex" xmlns:w16cid="http://schemas.microsoft.com/office/word/2016/wordml/cid" xmlns:w16="http://schemas.microsoft.com/office/word/2018/wordml" xmlns:w16sdtdh="http://schemas.microsoft.com/office/word/2020/wordml/sdtdatahash" xmlns:w16se="http://schemas.microsoft.com/office/word/2015/wordml/symex" xmlns:wpg="http://schemas.microsoft.com/office/word/2010/wordprocessingGroup" xmlns:wpi="http://schemas.microsoft.com/office/word/2010/wordprocessingInk" xmlns:wne="http://schemas.microsoft.com/office/word/2006/wordml" xmlns:wps="http://schemas.microsoft.com/office/word/2010/wordprocessingShape" mc:Ignorable="w14 w15 w16se w16cid w16 w16cex w16sdtdh wp14">
+<w:endnotes xmlns:wpc="http://schemas.microsoft.com/office/word/2010/wordprocessingCanvas" xmlns:cx="http://schemas.microsoft.com/office/drawing/2014/chartex" xmlns:cx1="http://schemas.microsoft.com/office/drawing/2015/9/8/chartex" xmlns:cx2="http://schemas.microsoft.com/office/drawing/2015/10/21/chartex" xmlns:cx3="http://schemas.microsoft.com/office/drawing/2016/5/9/chartex" xmlns:cx4="http://schemas.microsoft.com/office/drawing/2016/5/10/chartex" xmlns:cx5="http://schemas.microsoft.com/office/drawing/2016/5/11/chartex" xmlns:cx6="http://schemas.microsoft.com/office/drawing/2016/5/12/chartex" xmlns:cx7="http://schemas.microsoft.com/office/drawing/2016/5/13/chartex" xmlns:cx8="http://schemas.microsoft.com/office/drawing/2016/5/14/chartex" xmlns:mc="http://schemas.openxmlformats.org/markup-compatibility/2006" xmlns:aink="http://schemas.microsoft.com/office/drawing/2016/ink" xmlns:am3d="http://schemas.microsoft.com/office/drawing/2017/model3d" xmlns:o="urn:schemas-microsoft-com:office:office" xmlns:oel="http://schemas.microsoft.com/office/2019/extlst" xmlns:r="http://schemas.openxmlformats.org/officeDocument/2006/relationships" xmlns:m="http://schemas.openxmlformats.org/officeDocument/2006/math" xmlns:v="urn:schemas-microsoft-com:vml" xmlns:wp14="http://schemas.microsoft.com/office/word/2010/wordprocessingDrawing" xmlns:wp="http://schemas.openxmlformats.org/drawingml/2006/wordprocessingDrawing" xmlns:w10="urn:schemas-microsoft-com:office:word" xmlns:w="http://schemas.openxmlformats.org/wordprocessingml/2006/main" xmlns:w14="http://schemas.microsoft.com/office/word/2010/wordml" xmlns:w15="http://schemas.microsoft.com/office/word/2012/wordml" xmlns:w16cex="http://schemas.microsoft.com/office/word/2018/wordml/cex" xmlns:w16cid="http://schemas.microsoft.com/office/word/2016/wordml/cid" xmlns:w16="http://schemas.microsoft.com/office/word/2018/wordml" xmlns:w16sdtdh="http://schemas.microsoft.com/office/word/2020/wordml/sdtdatahash" xmlns:w16se="http://schemas.microsoft.com/office/word/2015/wordml/symex" xmlns:wpg="http://schemas.microsoft.com/office/word/2010/wordprocessingGroup" xmlns:wpi="http://schemas.microsoft.com/office/word/2010/wordprocessingInk" xmlns:wne="http://schemas.microsoft.com/office/word/2006/wordml" xmlns:wps="http://schemas.microsoft.com/office/word/2010/wordprocessingShape" mc:Ignorable="w14 w15 w16se w16cid w16 w16cex w16sdtdh wp14">
   <w:endnote w:type="separator" w:id="-1">
     <w:p>
       <w:pPr>
@@ -8273,7 +9188,7 @@
 </file>
 
 <file path=word/footer1.xml><?xml version="1.0" encoding="utf-8"?>
-<w:ftr xmlns:wpc="http://schemas.microsoft.com/office/word/2010/wordprocessingCanvas" xmlns:cx="http://schemas.microsoft.com/office/drawing/2014/chartex" xmlns:cx1="http://schemas.microsoft.com/office/drawing/2015/9/8/chartex" xmlns:cx2="http://schemas.microsoft.com/office/drawing/2015/10/21/chartex" xmlns:cx3="http://schemas.microsoft.com/office/drawing/2016/5/9/chartex" xmlns:cx4="http://schemas.microsoft.com/office/drawing/2016/5/10/chartex" xmlns:cx5="http://schemas.microsoft.com/office/drawing/2016/5/11/chartex" xmlns:cx6="http://schemas.microsoft.com/office/drawing/2016/5/12/chartex" xmlns:cx7="http://schemas.microsoft.com/office/drawing/2016/5/13/chartex" xmlns:cx8="http://schemas.microsoft.com/office/drawing/2016/5/14/chartex" xmlns:mc="http://schemas.openxmlformats.org/markup-compatibility/2006" xmlns:aink="http://schemas.microsoft.com/office/drawing/2016/ink" xmlns:am3d="http://schemas.microsoft.com/office/drawing/2017/model3d" xmlns:o="urn:schemas-microsoft-com:office:office" xmlns:r="http://schemas.openxmlformats.org/officeDocument/2006/relationships" xmlns:m="http://schemas.openxmlformats.org/officeDocument/2006/math" xmlns:v="urn:schemas-microsoft-com:vml" xmlns:wp14="http://schemas.microsoft.com/office/word/2010/wordprocessingDrawing" xmlns:wp="http://schemas.openxmlformats.org/drawingml/2006/wordprocessingDrawing" xmlns:w10="urn:schemas-microsoft-com:office:word" xmlns:w="http://schemas.openxmlformats.org/wordprocessingml/2006/main" xmlns:w14="http://schemas.microsoft.com/office/word/2010/wordml" xmlns:w15="http://schemas.microsoft.com/office/word/2012/wordml" xmlns:w16cex="http://schemas.microsoft.com/office/word/2018/wordml/cex" xmlns:w16cid="http://schemas.microsoft.com/office/word/2016/wordml/cid" xmlns:w16="http://schemas.microsoft.com/office/word/2018/wordml" xmlns:w16sdtdh="http://schemas.microsoft.com/office/word/2020/wordml/sdtdatahash" xmlns:w16se="http://schemas.microsoft.com/office/word/2015/wordml/symex" xmlns:wpg="http://schemas.microsoft.com/office/word/2010/wordprocessingGroup" xmlns:wpi="http://schemas.microsoft.com/office/word/2010/wordprocessingInk" xmlns:wne="http://schemas.microsoft.com/office/word/2006/wordml" xmlns:wps="http://schemas.microsoft.com/office/word/2010/wordprocessingShape" mc:Ignorable="w14 w15 w16se w16cid w16 w16cex w16sdtdh wp14">
+<w:ftr xmlns:wpc="http://schemas.microsoft.com/office/word/2010/wordprocessingCanvas" xmlns:cx="http://schemas.microsoft.com/office/drawing/2014/chartex" xmlns:cx1="http://schemas.microsoft.com/office/drawing/2015/9/8/chartex" xmlns:cx2="http://schemas.microsoft.com/office/drawing/2015/10/21/chartex" xmlns:cx3="http://schemas.microsoft.com/office/drawing/2016/5/9/chartex" xmlns:cx4="http://schemas.microsoft.com/office/drawing/2016/5/10/chartex" xmlns:cx5="http://schemas.microsoft.com/office/drawing/2016/5/11/chartex" xmlns:cx6="http://schemas.microsoft.com/office/drawing/2016/5/12/chartex" xmlns:cx7="http://schemas.microsoft.com/office/drawing/2016/5/13/chartex" xmlns:cx8="http://schemas.microsoft.com/office/drawing/2016/5/14/chartex" xmlns:mc="http://schemas.openxmlformats.org/markup-compatibility/2006" xmlns:aink="http://schemas.microsoft.com/office/drawing/2016/ink" xmlns:am3d="http://schemas.microsoft.com/office/drawing/2017/model3d" xmlns:o="urn:schemas-microsoft-com:office:office" xmlns:oel="http://schemas.microsoft.com/office/2019/extlst" xmlns:r="http://schemas.openxmlformats.org/officeDocument/2006/relationships" xmlns:m="http://schemas.openxmlformats.org/officeDocument/2006/math" xmlns:v="urn:schemas-microsoft-com:vml" xmlns:wp14="http://schemas.microsoft.com/office/word/2010/wordprocessingDrawing" xmlns:wp="http://schemas.openxmlformats.org/drawingml/2006/wordprocessingDrawing" xmlns:w10="urn:schemas-microsoft-com:office:word" xmlns:w="http://schemas.openxmlformats.org/wordprocessingml/2006/main" xmlns:w14="http://schemas.microsoft.com/office/word/2010/wordml" xmlns:w15="http://schemas.microsoft.com/office/word/2012/wordml" xmlns:w16cex="http://schemas.microsoft.com/office/word/2018/wordml/cex" xmlns:w16cid="http://schemas.microsoft.com/office/word/2016/wordml/cid" xmlns:w16="http://schemas.microsoft.com/office/word/2018/wordml" xmlns:w16sdtdh="http://schemas.microsoft.com/office/word/2020/wordml/sdtdatahash" xmlns:w16se="http://schemas.microsoft.com/office/word/2015/wordml/symex" xmlns:wpg="http://schemas.microsoft.com/office/word/2010/wordprocessingGroup" xmlns:wpi="http://schemas.microsoft.com/office/word/2010/wordprocessingInk" xmlns:wne="http://schemas.microsoft.com/office/word/2006/wordml" xmlns:wps="http://schemas.microsoft.com/office/word/2010/wordprocessingShape" mc:Ignorable="w14 w15 w16se w16cid w16 w16cex w16sdtdh wp14">
   <w:sdt>
     <w:sdtPr>
       <w:id w:val="1220858167"/>
@@ -8326,7 +9241,7 @@
 </file>
 
 <file path=word/footnotes.xml><?xml version="1.0" encoding="utf-8"?>
-<w:footnotes xmlns:wpc="http://schemas.microsoft.com/office/word/2010/wordprocessingCanvas" xmlns:cx="http://schemas.microsoft.com/office/drawing/2014/chartex" xmlns:cx1="http://schemas.microsoft.com/office/drawing/2015/9/8/chartex" xmlns:cx2="http://schemas.microsoft.com/office/drawing/2015/10/21/chartex" xmlns:cx3="http://schemas.microsoft.com/office/drawing/2016/5/9/chartex" xmlns:cx4="http://schemas.microsoft.com/office/drawing/2016/5/10/chartex" xmlns:cx5="http://schemas.microsoft.com/office/drawing/2016/5/11/chartex" xmlns:cx6="http://schemas.microsoft.com/office/drawing/2016/5/12/chartex" xmlns:cx7="http://schemas.microsoft.com/office/drawing/2016/5/13/chartex" xmlns:cx8="http://schemas.microsoft.com/office/drawing/2016/5/14/chartex" xmlns:mc="http://schemas.openxmlformats.org/markup-compatibility/2006" xmlns:aink="http://schemas.microsoft.com/office/drawing/2016/ink" xmlns:am3d="http://schemas.microsoft.com/office/drawing/2017/model3d" xmlns:o="urn:schemas-microsoft-com:office:office" xmlns:r="http://schemas.openxmlformats.org/officeDocument/2006/relationships" xmlns:m="http://schemas.openxmlformats.org/officeDocument/2006/math" xmlns:v="urn:schemas-microsoft-com:vml" xmlns:wp14="http://schemas.microsoft.com/office/word/2010/wordprocessingDrawing" xmlns:wp="http://schemas.openxmlformats.org/drawingml/2006/wordprocessingDrawing" xmlns:w10="urn:schemas-microsoft-com:office:word" xmlns:w="http://schemas.openxmlformats.org/wordprocessingml/2006/main" xmlns:w14="http://schemas.microsoft.com/office/word/2010/wordml" xmlns:w15="http://schemas.microsoft.com/office/word/2012/wordml" xmlns:w16cex="http://schemas.microsoft.com/office/word/2018/wordml/cex" xmlns:w16cid="http://schemas.microsoft.com/office/word/2016/wordml/cid" xmlns:w16="http://schemas.microsoft.com/office/word/2018/wordml" xmlns:w16sdtdh="http://schemas.microsoft.com/office/word/2020/wordml/sdtdatahash" xmlns:w16se="http://schemas.microsoft.com/office/word/2015/wordml/symex" xmlns:wpg="http://schemas.microsoft.com/office/word/2010/wordprocessingGroup" xmlns:wpi="http://schemas.microsoft.com/office/word/2010/wordprocessingInk" xmlns:wne="http://schemas.microsoft.com/office/word/2006/wordml" xmlns:wps="http://schemas.microsoft.com/office/word/2010/wordprocessingShape" mc:Ignorable="w14 w15 w16se w16cid w16 w16cex w16sdtdh wp14">
+<w:footnotes xmlns:wpc="http://schemas.microsoft.com/office/word/2010/wordprocessingCanvas" xmlns:cx="http://schemas.microsoft.com/office/drawing/2014/chartex" xmlns:cx1="http://schemas.microsoft.com/office/drawing/2015/9/8/chartex" xmlns:cx2="http://schemas.microsoft.com/office/drawing/2015/10/21/chartex" xmlns:cx3="http://schemas.microsoft.com/office/drawing/2016/5/9/chartex" xmlns:cx4="http://schemas.microsoft.com/office/drawing/2016/5/10/chartex" xmlns:cx5="http://schemas.microsoft.com/office/drawing/2016/5/11/chartex" xmlns:cx6="http://schemas.microsoft.com/office/drawing/2016/5/12/chartex" xmlns:cx7="http://schemas.microsoft.com/office/drawing/2016/5/13/chartex" xmlns:cx8="http://schemas.microsoft.com/office/drawing/2016/5/14/chartex" xmlns:mc="http://schemas.openxmlformats.org/markup-compatibility/2006" xmlns:aink="http://schemas.microsoft.com/office/drawing/2016/ink" xmlns:am3d="http://schemas.microsoft.com/office/drawing/2017/model3d" xmlns:o="urn:schemas-microsoft-com:office:office" xmlns:oel="http://schemas.microsoft.com/office/2019/extlst" xmlns:r="http://schemas.openxmlformats.org/officeDocument/2006/relationships" xmlns:m="http://schemas.openxmlformats.org/officeDocument/2006/math" xmlns:v="urn:schemas-microsoft-com:vml" xmlns:wp14="http://schemas.microsoft.com/office/word/2010/wordprocessingDrawing" xmlns:wp="http://schemas.openxmlformats.org/drawingml/2006/wordprocessingDrawing" xmlns:w10="urn:schemas-microsoft-com:office:word" xmlns:w="http://schemas.openxmlformats.org/wordprocessingml/2006/main" xmlns:w14="http://schemas.microsoft.com/office/word/2010/wordml" xmlns:w15="http://schemas.microsoft.com/office/word/2012/wordml" xmlns:w16cex="http://schemas.microsoft.com/office/word/2018/wordml/cex" xmlns:w16cid="http://schemas.microsoft.com/office/word/2016/wordml/cid" xmlns:w16="http://schemas.microsoft.com/office/word/2018/wordml" xmlns:w16sdtdh="http://schemas.microsoft.com/office/word/2020/wordml/sdtdatahash" xmlns:w16se="http://schemas.microsoft.com/office/word/2015/wordml/symex" xmlns:wpg="http://schemas.microsoft.com/office/word/2010/wordprocessingGroup" xmlns:wpi="http://schemas.microsoft.com/office/word/2010/wordprocessingInk" xmlns:wne="http://schemas.microsoft.com/office/word/2006/wordml" xmlns:wps="http://schemas.microsoft.com/office/word/2010/wordprocessingShape" mc:Ignorable="w14 w15 w16se w16cid w16 w16cex w16sdtdh wp14">
   <w:footnote w:type="separator" w:id="-1">
     <w:p>
       <w:r>
@@ -8345,7 +9260,7 @@
 </file>
 
 <file path=word/numbering.xml><?xml version="1.0" encoding="utf-8"?>
-<w:numbering xmlns:wpc="http://schemas.microsoft.com/office/word/2010/wordprocessingCanvas" xmlns:cx="http://schemas.microsoft.com/office/drawing/2014/chartex" xmlns:cx1="http://schemas.microsoft.com/office/drawing/2015/9/8/chartex" xmlns:cx2="http://schemas.microsoft.com/office/drawing/2015/10/21/chartex" xmlns:cx3="http://schemas.microsoft.com/office/drawing/2016/5/9/chartex" xmlns:cx4="http://schemas.microsoft.com/office/drawing/2016/5/10/chartex" xmlns:cx5="http://schemas.microsoft.com/office/drawing/2016/5/11/chartex" xmlns:cx6="http://schemas.microsoft.com/office/drawing/2016/5/12/chartex" xmlns:cx7="http://schemas.microsoft.com/office/drawing/2016/5/13/chartex" xmlns:cx8="http://schemas.microsoft.com/office/drawing/2016/5/14/chartex" xmlns:mc="http://schemas.openxmlformats.org/markup-compatibility/2006" xmlns:aink="http://schemas.microsoft.com/office/drawing/2016/ink" xmlns:am3d="http://schemas.microsoft.com/office/drawing/2017/model3d" xmlns:o="urn:schemas-microsoft-com:office:office" xmlns:r="http://schemas.openxmlformats.org/officeDocument/2006/relationships" xmlns:m="http://schemas.openxmlformats.org/officeDocument/2006/math" xmlns:v="urn:schemas-microsoft-com:vml" xmlns:wp14="http://schemas.microsoft.com/office/word/2010/wordprocessingDrawing" xmlns:wp="http://schemas.openxmlformats.org/drawingml/2006/wordprocessingDrawing" xmlns:w10="urn:schemas-microsoft-com:office:word" xmlns:w="http://schemas.openxmlformats.org/wordprocessingml/2006/main" xmlns:w14="http://schemas.microsoft.com/office/word/2010/wordml" xmlns:w15="http://schemas.microsoft.com/office/word/2012/wordml" xmlns:w16cex="http://schemas.microsoft.com/office/word/2018/wordml/cex" xmlns:w16cid="http://schemas.microsoft.com/office/word/2016/wordml/cid" xmlns:w16="http://schemas.microsoft.com/office/word/2018/wordml" xmlns:w16sdtdh="http://schemas.microsoft.com/office/word/2020/wordml/sdtdatahash" xmlns:w16se="http://schemas.microsoft.com/office/word/2015/wordml/symex" xmlns:wpg="http://schemas.microsoft.com/office/word/2010/wordprocessingGroup" xmlns:wpi="http://schemas.microsoft.com/office/word/2010/wordprocessingInk" xmlns:wne="http://schemas.microsoft.com/office/word/2006/wordml" xmlns:wps="http://schemas.microsoft.com/office/word/2010/wordprocessingShape" mc:Ignorable="w14 w15 w16se w16cid w16 w16cex w16sdtdh wp14">
+<w:numbering xmlns:wpc="http://schemas.microsoft.com/office/word/2010/wordprocessingCanvas" xmlns:cx="http://schemas.microsoft.com/office/drawing/2014/chartex" xmlns:cx1="http://schemas.microsoft.com/office/drawing/2015/9/8/chartex" xmlns:cx2="http://schemas.microsoft.com/office/drawing/2015/10/21/chartex" xmlns:cx3="http://schemas.microsoft.com/office/drawing/2016/5/9/chartex" xmlns:cx4="http://schemas.microsoft.com/office/drawing/2016/5/10/chartex" xmlns:cx5="http://schemas.microsoft.com/office/drawing/2016/5/11/chartex" xmlns:cx6="http://schemas.microsoft.com/office/drawing/2016/5/12/chartex" xmlns:cx7="http://schemas.microsoft.com/office/drawing/2016/5/13/chartex" xmlns:cx8="http://schemas.microsoft.com/office/drawing/2016/5/14/chartex" xmlns:mc="http://schemas.openxmlformats.org/markup-compatibility/2006" xmlns:aink="http://schemas.microsoft.com/office/drawing/2016/ink" xmlns:am3d="http://schemas.microsoft.com/office/drawing/2017/model3d" xmlns:o="urn:schemas-microsoft-com:office:office" xmlns:oel="http://schemas.microsoft.com/office/2019/extlst" xmlns:r="http://schemas.openxmlformats.org/officeDocument/2006/relationships" xmlns:m="http://schemas.openxmlformats.org/officeDocument/2006/math" xmlns:v="urn:schemas-microsoft-com:vml" xmlns:wp14="http://schemas.microsoft.com/office/word/2010/wordprocessingDrawing" xmlns:wp="http://schemas.openxmlformats.org/drawingml/2006/wordprocessingDrawing" xmlns:w10="urn:schemas-microsoft-com:office:word" xmlns:w="http://schemas.openxmlformats.org/wordprocessingml/2006/main" xmlns:w14="http://schemas.microsoft.com/office/word/2010/wordml" xmlns:w15="http://schemas.microsoft.com/office/word/2012/wordml" xmlns:w16cex="http://schemas.microsoft.com/office/word/2018/wordml/cex" xmlns:w16cid="http://schemas.microsoft.com/office/word/2016/wordml/cid" xmlns:w16="http://schemas.microsoft.com/office/word/2018/wordml" xmlns:w16sdtdh="http://schemas.microsoft.com/office/word/2020/wordml/sdtdatahash" xmlns:w16se="http://schemas.microsoft.com/office/word/2015/wordml/symex" xmlns:wpg="http://schemas.microsoft.com/office/word/2010/wordprocessingGroup" xmlns:wpi="http://schemas.microsoft.com/office/word/2010/wordprocessingInk" xmlns:wne="http://schemas.microsoft.com/office/word/2006/wordml" xmlns:wps="http://schemas.microsoft.com/office/word/2010/wordprocessingShape" mc:Ignorable="w14 w15 w16se w16cid w16 w16cex w16sdtdh wp14">
   <w:abstractNum w:abstractNumId="0" w15:restartNumberingAfterBreak="0">
     <w:nsid w:val="810381D9"/>
     <w:multiLevelType w:val="multilevel"/>
@@ -9311,90 +10226,82 @@
       </w:pPr>
     </w:lvl>
   </w:abstractNum>
-  <w:num w:numId="1">
+  <w:num w:numId="1" w16cid:durableId="1151866941">
     <w:abstractNumId w:val="1"/>
   </w:num>
-  <w:num w:numId="2">
+  <w:num w:numId="2" w16cid:durableId="1602637911">
     <w:abstractNumId w:val="0"/>
   </w:num>
-  <w:num w:numId="3">
+  <w:num w:numId="3" w16cid:durableId="2045134223">
     <w:abstractNumId w:val="16"/>
   </w:num>
-  <w:num w:numId="4">
+  <w:num w:numId="4" w16cid:durableId="1341544834">
     <w:abstractNumId w:val="16"/>
   </w:num>
-  <w:num w:numId="5">
+  <w:num w:numId="5" w16cid:durableId="2020886413">
     <w:abstractNumId w:val="16"/>
   </w:num>
-  <w:num w:numId="6">
+  <w:num w:numId="6" w16cid:durableId="444468861">
     <w:abstractNumId w:val="16"/>
   </w:num>
-  <w:num w:numId="7">
+  <w:num w:numId="7" w16cid:durableId="1241677059">
     <w:abstractNumId w:val="16"/>
   </w:num>
-  <w:num w:numId="8">
+  <w:num w:numId="8" w16cid:durableId="71777524">
     <w:abstractNumId w:val="16"/>
   </w:num>
-  <w:num w:numId="9">
+  <w:num w:numId="9" w16cid:durableId="2007124295">
     <w:abstractNumId w:val="13"/>
   </w:num>
-  <w:num w:numId="10">
+  <w:num w:numId="10" w16cid:durableId="181825671">
     <w:abstractNumId w:val="14"/>
   </w:num>
-  <w:num w:numId="11">
+  <w:num w:numId="11" w16cid:durableId="1030649312">
     <w:abstractNumId w:val="14"/>
   </w:num>
-  <w:num w:numId="12">
+  <w:num w:numId="12" w16cid:durableId="262688604">
     <w:abstractNumId w:val="11"/>
   </w:num>
-  <w:num w:numId="13">
+  <w:num w:numId="13" w16cid:durableId="1694190784">
     <w:abstractNumId w:val="9"/>
   </w:num>
-  <w:num w:numId="14">
+  <w:num w:numId="14" w16cid:durableId="1852915223">
     <w:abstractNumId w:val="8"/>
   </w:num>
-  <w:num w:numId="15">
+  <w:num w:numId="15" w16cid:durableId="442387448">
     <w:abstractNumId w:val="7"/>
   </w:num>
-  <w:num w:numId="16">
+  <w:num w:numId="16" w16cid:durableId="63991215">
     <w:abstractNumId w:val="6"/>
   </w:num>
-  <w:num w:numId="17">
+  <w:num w:numId="17" w16cid:durableId="1170365930">
     <w:abstractNumId w:val="10"/>
   </w:num>
-  <w:num w:numId="18">
+  <w:num w:numId="18" w16cid:durableId="1293635284">
     <w:abstractNumId w:val="5"/>
   </w:num>
-  <w:num w:numId="19">
+  <w:num w:numId="19" w16cid:durableId="1058750310">
     <w:abstractNumId w:val="4"/>
   </w:num>
-  <w:num w:numId="20">
+  <w:num w:numId="20" w16cid:durableId="1071075176">
     <w:abstractNumId w:val="3"/>
   </w:num>
-  <w:num w:numId="21">
+  <w:num w:numId="21" w16cid:durableId="2106536494">
     <w:abstractNumId w:val="2"/>
   </w:num>
-  <w:num w:numId="22">
+  <w:num w:numId="22" w16cid:durableId="1658921758">
     <w:abstractNumId w:val="17"/>
   </w:num>
-  <w:num w:numId="23">
+  <w:num w:numId="23" w16cid:durableId="1417828192">
     <w:abstractNumId w:val="12"/>
   </w:num>
-  <w:num w:numId="24">
+  <w:num w:numId="24" w16cid:durableId="854460731">
     <w:abstractNumId w:val="14"/>
   </w:num>
-  <w:num w:numId="25">
+  <w:num w:numId="25" w16cid:durableId="1969508034">
     <w:abstractNumId w:val="15"/>
   </w:num>
 </w:numbering>
-</file>
-
-<file path=word/people.xml><?xml version="1.0" encoding="utf-8"?>
-<w15:people xmlns:wpc="http://schemas.microsoft.com/office/word/2010/wordprocessingCanvas" xmlns:cx="http://schemas.microsoft.com/office/drawing/2014/chartex" xmlns:cx1="http://schemas.microsoft.com/office/drawing/2015/9/8/chartex" xmlns:cx2="http://schemas.microsoft.com/office/drawing/2015/10/21/chartex" xmlns:cx3="http://schemas.microsoft.com/office/drawing/2016/5/9/chartex" xmlns:cx4="http://schemas.microsoft.com/office/drawing/2016/5/10/chartex" xmlns:cx5="http://schemas.microsoft.com/office/drawing/2016/5/11/chartex" xmlns:cx6="http://schemas.microsoft.com/office/drawing/2016/5/12/chartex" xmlns:cx7="http://schemas.microsoft.com/office/drawing/2016/5/13/chartex" xmlns:cx8="http://schemas.microsoft.com/office/drawing/2016/5/14/chartex" xmlns:mc="http://schemas.openxmlformats.org/markup-compatibility/2006" xmlns:aink="http://schemas.microsoft.com/office/drawing/2016/ink" xmlns:am3d="http://schemas.microsoft.com/office/drawing/2017/model3d" xmlns:o="urn:schemas-microsoft-com:office:office" xmlns:r="http://schemas.openxmlformats.org/officeDocument/2006/relationships" xmlns:m="http://schemas.openxmlformats.org/officeDocument/2006/math" xmlns:v="urn:schemas-microsoft-com:vml" xmlns:wp14="http://schemas.microsoft.com/office/word/2010/wordprocessingDrawing" xmlns:wp="http://schemas.openxmlformats.org/drawingml/2006/wordprocessingDrawing" xmlns:w10="urn:schemas-microsoft-com:office:word" xmlns:w="http://schemas.openxmlformats.org/wordprocessingml/2006/main" xmlns:w14="http://schemas.microsoft.com/office/word/2010/wordml" xmlns:w15="http://schemas.microsoft.com/office/word/2012/wordml" xmlns:w16cex="http://schemas.microsoft.com/office/word/2018/wordml/cex" xmlns:w16cid="http://schemas.microsoft.com/office/word/2016/wordml/cid" xmlns:w16="http://schemas.microsoft.com/office/word/2018/wordml" xmlns:w16sdtdh="http://schemas.microsoft.com/office/word/2020/wordml/sdtdatahash" xmlns:w16se="http://schemas.microsoft.com/office/word/2015/wordml/symex" xmlns:wpg="http://schemas.microsoft.com/office/word/2010/wordprocessingGroup" xmlns:wpi="http://schemas.microsoft.com/office/word/2010/wordprocessingInk" xmlns:wne="http://schemas.microsoft.com/office/word/2006/wordml" xmlns:wps="http://schemas.microsoft.com/office/word/2010/wordprocessingShape" mc:Ignorable="w14 w15 w16se w16cid w16 w16cex w16sdtdh wp14">
-  <w15:person w15:author="Andrew Mertens">
-    <w15:presenceInfo w15:providerId="None" w15:userId="Andrew Mertens"/>
-  </w15:person>
-</w15:people>
 </file>
 
 <file path=word/styles.xml><?xml version="1.0" encoding="utf-8"?>

</xml_diff>